<commit_message>
doc and pdf fixing error final final
</commit_message>
<xml_diff>
--- a/docs/110120163_NoiDungKhoaLuan_ChinhSua.docx
+++ b/docs/110120163_NoiDungKhoaLuan_ChinhSua.docx
@@ -4233,7 +4233,7 @@
         </w:rPr>
         <w:fldChar w:fldCharType="separate"/>
       </w:r>
-      <w:hyperlink w:anchor="_Toc173334798" w:history="1">
+      <w:hyperlink w:anchor="_Toc173360985" w:history="1">
         <w:r>
           <w:rPr>
             <w:rStyle w:val="Hyperlink"/>
@@ -4276,7 +4276,7 @@
           <w:rPr>
             <w:webHidden/>
           </w:rPr>
-          <w:instrText xml:space="preserve"> PAGEREF _Toc173334798 \h </w:instrText>
+          <w:instrText xml:space="preserve"> PAGEREF _Toc173360985 \h </w:instrText>
         </w:r>
         <w:r>
           <w:rPr>
@@ -4315,7 +4315,7 @@
           <w14:ligatures w14:val="standardContextual"/>
         </w:rPr>
       </w:pPr>
-      <w:hyperlink w:anchor="_Toc173334799" w:history="1">
+      <w:hyperlink w:anchor="_Toc173360986" w:history="1">
         <w:r>
           <w:rPr>
             <w:rStyle w:val="Hyperlink"/>
@@ -4338,7 +4338,7 @@
           <w:rPr>
             <w:webHidden/>
           </w:rPr>
-          <w:instrText xml:space="preserve"> PAGEREF _Toc173334799 \h </w:instrText>
+          <w:instrText xml:space="preserve"> PAGEREF _Toc173360986 \h </w:instrText>
         </w:r>
         <w:r>
           <w:rPr>
@@ -4377,7 +4377,7 @@
           <w14:ligatures w14:val="standardContextual"/>
         </w:rPr>
       </w:pPr>
-      <w:hyperlink w:anchor="_Toc173334800" w:history="1">
+      <w:hyperlink w:anchor="_Toc173360987" w:history="1">
         <w:r>
           <w:rPr>
             <w:rStyle w:val="Hyperlink"/>
@@ -4400,7 +4400,7 @@
           <w:rPr>
             <w:webHidden/>
           </w:rPr>
-          <w:instrText xml:space="preserve"> PAGEREF _Toc173334800 \h </w:instrText>
+          <w:instrText xml:space="preserve"> PAGEREF _Toc173360987 \h </w:instrText>
         </w:r>
         <w:r>
           <w:rPr>
@@ -4439,7 +4439,7 @@
           <w14:ligatures w14:val="standardContextual"/>
         </w:rPr>
       </w:pPr>
-      <w:hyperlink w:anchor="_Toc173334801" w:history="1">
+      <w:hyperlink w:anchor="_Toc173360988" w:history="1">
         <w:r>
           <w:rPr>
             <w:rStyle w:val="Hyperlink"/>
@@ -4462,7 +4462,7 @@
           <w:rPr>
             <w:webHidden/>
           </w:rPr>
-          <w:instrText xml:space="preserve"> PAGEREF _Toc173334801 \h </w:instrText>
+          <w:instrText xml:space="preserve"> PAGEREF _Toc173360988 \h </w:instrText>
         </w:r>
         <w:r>
           <w:rPr>
@@ -4501,7 +4501,7 @@
           <w14:ligatures w14:val="standardContextual"/>
         </w:rPr>
       </w:pPr>
-      <w:hyperlink w:anchor="_Toc173334802" w:history="1">
+      <w:hyperlink w:anchor="_Toc173360989" w:history="1">
         <w:r>
           <w:rPr>
             <w:rStyle w:val="Hyperlink"/>
@@ -4524,7 +4524,7 @@
           <w:rPr>
             <w:webHidden/>
           </w:rPr>
-          <w:instrText xml:space="preserve"> PAGEREF _Toc173334802 \h </w:instrText>
+          <w:instrText xml:space="preserve"> PAGEREF _Toc173360989 \h </w:instrText>
         </w:r>
         <w:r>
           <w:rPr>
@@ -4563,7 +4563,7 @@
           <w14:ligatures w14:val="standardContextual"/>
         </w:rPr>
       </w:pPr>
-      <w:hyperlink w:anchor="_Toc173334803" w:history="1">
+      <w:hyperlink w:anchor="_Toc173360990" w:history="1">
         <w:r>
           <w:rPr>
             <w:rStyle w:val="Hyperlink"/>
@@ -4586,7 +4586,7 @@
           <w:rPr>
             <w:webHidden/>
           </w:rPr>
-          <w:instrText xml:space="preserve"> PAGEREF _Toc173334803 \h </w:instrText>
+          <w:instrText xml:space="preserve"> PAGEREF _Toc173360990 \h </w:instrText>
         </w:r>
         <w:r>
           <w:rPr>
@@ -4629,7 +4629,7 @@
           <w14:ligatures w14:val="standardContextual"/>
         </w:rPr>
       </w:pPr>
-      <w:hyperlink w:anchor="_Toc173334804" w:history="1">
+      <w:hyperlink w:anchor="_Toc173360991" w:history="1">
         <w:r>
           <w:rPr>
             <w:rStyle w:val="Hyperlink"/>
@@ -4672,7 +4672,7 @@
           <w:rPr>
             <w:webHidden/>
           </w:rPr>
-          <w:instrText xml:space="preserve"> PAGEREF _Toc173334804 \h </w:instrText>
+          <w:instrText xml:space="preserve"> PAGEREF _Toc173360991 \h </w:instrText>
         </w:r>
         <w:r>
           <w:rPr>
@@ -4711,7 +4711,7 @@
           <w14:ligatures w14:val="standardContextual"/>
         </w:rPr>
       </w:pPr>
-      <w:hyperlink w:anchor="_Toc173334805" w:history="1">
+      <w:hyperlink w:anchor="_Toc173360992" w:history="1">
         <w:r>
           <w:rPr>
             <w:rStyle w:val="Hyperlink"/>
@@ -4734,7 +4734,7 @@
           <w:rPr>
             <w:webHidden/>
           </w:rPr>
-          <w:instrText xml:space="preserve"> PAGEREF _Toc173334805 \h </w:instrText>
+          <w:instrText xml:space="preserve"> PAGEREF _Toc173360992 \h </w:instrText>
         </w:r>
         <w:r>
           <w:rPr>
@@ -4774,7 +4774,7 @@
           <w14:ligatures w14:val="standardContextual"/>
         </w:rPr>
       </w:pPr>
-      <w:hyperlink w:anchor="_Toc173334806" w:history="1">
+      <w:hyperlink w:anchor="_Toc173360993" w:history="1">
         <w:r>
           <w:rPr>
             <w:rStyle w:val="Hyperlink"/>
@@ -4802,7 +4802,7 @@
             <w:noProof/>
             <w:webHidden/>
           </w:rPr>
-          <w:instrText xml:space="preserve"> PAGEREF _Toc173334806 \h </w:instrText>
+          <w:instrText xml:space="preserve"> PAGEREF _Toc173360993 \h </w:instrText>
         </w:r>
         <w:r>
           <w:rPr>
@@ -4846,7 +4846,7 @@
           <w14:ligatures w14:val="standardContextual"/>
         </w:rPr>
       </w:pPr>
-      <w:hyperlink w:anchor="_Toc173334807" w:history="1">
+      <w:hyperlink w:anchor="_Toc173360994" w:history="1">
         <w:r>
           <w:rPr>
             <w:rStyle w:val="Hyperlink"/>
@@ -4874,7 +4874,7 @@
             <w:noProof/>
             <w:webHidden/>
           </w:rPr>
-          <w:instrText xml:space="preserve"> PAGEREF _Toc173334807 \h </w:instrText>
+          <w:instrText xml:space="preserve"> PAGEREF _Toc173360994 \h </w:instrText>
         </w:r>
         <w:r>
           <w:rPr>
@@ -4918,7 +4918,7 @@
           <w14:ligatures w14:val="standardContextual"/>
         </w:rPr>
       </w:pPr>
-      <w:hyperlink w:anchor="_Toc173334808" w:history="1">
+      <w:hyperlink w:anchor="_Toc173360995" w:history="1">
         <w:r>
           <w:rPr>
             <w:rStyle w:val="Hyperlink"/>
@@ -4946,7 +4946,7 @@
             <w:noProof/>
             <w:webHidden/>
           </w:rPr>
-          <w:instrText xml:space="preserve"> PAGEREF _Toc173334808 \h </w:instrText>
+          <w:instrText xml:space="preserve"> PAGEREF _Toc173360995 \h </w:instrText>
         </w:r>
         <w:r>
           <w:rPr>
@@ -4990,7 +4990,7 @@
           <w14:ligatures w14:val="standardContextual"/>
         </w:rPr>
       </w:pPr>
-      <w:hyperlink w:anchor="_Toc173334809" w:history="1">
+      <w:hyperlink w:anchor="_Toc173360996" w:history="1">
         <w:r>
           <w:rPr>
             <w:rStyle w:val="Hyperlink"/>
@@ -5018,7 +5018,7 @@
             <w:noProof/>
             <w:webHidden/>
           </w:rPr>
-          <w:instrText xml:space="preserve"> PAGEREF _Toc173334809 \h </w:instrText>
+          <w:instrText xml:space="preserve"> PAGEREF _Toc173360996 \h </w:instrText>
         </w:r>
         <w:r>
           <w:rPr>
@@ -5061,7 +5061,7 @@
           <w14:ligatures w14:val="standardContextual"/>
         </w:rPr>
       </w:pPr>
-      <w:hyperlink w:anchor="_Toc173334810" w:history="1">
+      <w:hyperlink w:anchor="_Toc173360997" w:history="1">
         <w:r>
           <w:rPr>
             <w:rStyle w:val="Hyperlink"/>
@@ -5084,7 +5084,7 @@
           <w:rPr>
             <w:webHidden/>
           </w:rPr>
-          <w:instrText xml:space="preserve"> PAGEREF _Toc173334810 \h </w:instrText>
+          <w:instrText xml:space="preserve"> PAGEREF _Toc173360997 \h </w:instrText>
         </w:r>
         <w:r>
           <w:rPr>
@@ -5124,7 +5124,7 @@
           <w14:ligatures w14:val="standardContextual"/>
         </w:rPr>
       </w:pPr>
-      <w:hyperlink w:anchor="_Toc173334811" w:history="1">
+      <w:hyperlink w:anchor="_Toc173360998" w:history="1">
         <w:r>
           <w:rPr>
             <w:rStyle w:val="Hyperlink"/>
@@ -5161,7 +5161,7 @@
             <w:noProof/>
             <w:webHidden/>
           </w:rPr>
-          <w:instrText xml:space="preserve"> PAGEREF _Toc173334811 \h </w:instrText>
+          <w:instrText xml:space="preserve"> PAGEREF _Toc173360998 \h </w:instrText>
         </w:r>
         <w:r>
           <w:rPr>
@@ -5205,7 +5205,7 @@
           <w14:ligatures w14:val="standardContextual"/>
         </w:rPr>
       </w:pPr>
-      <w:hyperlink w:anchor="_Toc173334812" w:history="1">
+      <w:hyperlink w:anchor="_Toc173360999" w:history="1">
         <w:r>
           <w:rPr>
             <w:rStyle w:val="Hyperlink"/>
@@ -5242,7 +5242,7 @@
             <w:noProof/>
             <w:webHidden/>
           </w:rPr>
-          <w:instrText xml:space="preserve"> PAGEREF _Toc173334812 \h </w:instrText>
+          <w:instrText xml:space="preserve"> PAGEREF _Toc173360999 \h </w:instrText>
         </w:r>
         <w:r>
           <w:rPr>
@@ -5286,7 +5286,7 @@
           <w14:ligatures w14:val="standardContextual"/>
         </w:rPr>
       </w:pPr>
-      <w:hyperlink w:anchor="_Toc173334813" w:history="1">
+      <w:hyperlink w:anchor="_Toc173361000" w:history="1">
         <w:r>
           <w:rPr>
             <w:rStyle w:val="Hyperlink"/>
@@ -5323,7 +5323,7 @@
             <w:noProof/>
             <w:webHidden/>
           </w:rPr>
-          <w:instrText xml:space="preserve"> PAGEREF _Toc173334813 \h </w:instrText>
+          <w:instrText xml:space="preserve"> PAGEREF _Toc173361000 \h </w:instrText>
         </w:r>
         <w:r>
           <w:rPr>
@@ -5367,7 +5367,7 @@
           <w14:ligatures w14:val="standardContextual"/>
         </w:rPr>
       </w:pPr>
-      <w:hyperlink w:anchor="_Toc173334814" w:history="1">
+      <w:hyperlink w:anchor="_Toc173361001" w:history="1">
         <w:r>
           <w:rPr>
             <w:rStyle w:val="Hyperlink"/>
@@ -5404,7 +5404,7 @@
             <w:noProof/>
             <w:webHidden/>
           </w:rPr>
-          <w:instrText xml:space="preserve"> PAGEREF _Toc173334814 \h </w:instrText>
+          <w:instrText xml:space="preserve"> PAGEREF _Toc173361001 \h </w:instrText>
         </w:r>
         <w:r>
           <w:rPr>
@@ -5448,7 +5448,7 @@
           <w14:ligatures w14:val="standardContextual"/>
         </w:rPr>
       </w:pPr>
-      <w:hyperlink w:anchor="_Toc173334815" w:history="1">
+      <w:hyperlink w:anchor="_Toc173361002" w:history="1">
         <w:r>
           <w:rPr>
             <w:rStyle w:val="Hyperlink"/>
@@ -5485,7 +5485,7 @@
             <w:noProof/>
             <w:webHidden/>
           </w:rPr>
-          <w:instrText xml:space="preserve"> PAGEREF _Toc173334815 \h </w:instrText>
+          <w:instrText xml:space="preserve"> PAGEREF _Toc173361002 \h </w:instrText>
         </w:r>
         <w:r>
           <w:rPr>
@@ -5529,7 +5529,7 @@
           <w14:ligatures w14:val="standardContextual"/>
         </w:rPr>
       </w:pPr>
-      <w:hyperlink w:anchor="_Toc173334816" w:history="1">
+      <w:hyperlink w:anchor="_Toc173361003" w:history="1">
         <w:r>
           <w:rPr>
             <w:rStyle w:val="Hyperlink"/>
@@ -5566,7 +5566,7 @@
             <w:noProof/>
             <w:webHidden/>
           </w:rPr>
-          <w:instrText xml:space="preserve"> PAGEREF _Toc173334816 \h </w:instrText>
+          <w:instrText xml:space="preserve"> PAGEREF _Toc173361003 \h </w:instrText>
         </w:r>
         <w:r>
           <w:rPr>
@@ -5609,7 +5609,7 @@
           <w14:ligatures w14:val="standardContextual"/>
         </w:rPr>
       </w:pPr>
-      <w:hyperlink w:anchor="_Toc173334817" w:history="1">
+      <w:hyperlink w:anchor="_Toc173361004" w:history="1">
         <w:r>
           <w:rPr>
             <w:rStyle w:val="Hyperlink"/>
@@ -5632,7 +5632,7 @@
           <w:rPr>
             <w:webHidden/>
           </w:rPr>
-          <w:instrText xml:space="preserve"> PAGEREF _Toc173334817 \h </w:instrText>
+          <w:instrText xml:space="preserve"> PAGEREF _Toc173361004 \h </w:instrText>
         </w:r>
         <w:r>
           <w:rPr>
@@ -5675,7 +5675,7 @@
           <w14:ligatures w14:val="standardContextual"/>
         </w:rPr>
       </w:pPr>
-      <w:hyperlink w:anchor="_Toc173334818" w:history="1">
+      <w:hyperlink w:anchor="_Toc173361005" w:history="1">
         <w:r>
           <w:rPr>
             <w:rStyle w:val="Hyperlink"/>
@@ -5718,7 +5718,7 @@
           <w:rPr>
             <w:webHidden/>
           </w:rPr>
-          <w:instrText xml:space="preserve"> PAGEREF _Toc173334818 \h </w:instrText>
+          <w:instrText xml:space="preserve"> PAGEREF _Toc173361005 \h </w:instrText>
         </w:r>
         <w:r>
           <w:rPr>
@@ -5757,7 +5757,7 @@
           <w14:ligatures w14:val="standardContextual"/>
         </w:rPr>
       </w:pPr>
-      <w:hyperlink w:anchor="_Toc173334819" w:history="1">
+      <w:hyperlink w:anchor="_Toc173361006" w:history="1">
         <w:r>
           <w:rPr>
             <w:rStyle w:val="Hyperlink"/>
@@ -5781,7 +5781,7 @@
           <w:rPr>
             <w:webHidden/>
           </w:rPr>
-          <w:instrText xml:space="preserve"> PAGEREF _Toc173334819 \h </w:instrText>
+          <w:instrText xml:space="preserve"> PAGEREF _Toc173361006 \h </w:instrText>
         </w:r>
         <w:r>
           <w:rPr>
@@ -5820,7 +5820,7 @@
           <w14:ligatures w14:val="standardContextual"/>
         </w:rPr>
       </w:pPr>
-      <w:hyperlink w:anchor="_Toc173334820" w:history="1">
+      <w:hyperlink w:anchor="_Toc173361007" w:history="1">
         <w:r>
           <w:rPr>
             <w:rStyle w:val="Hyperlink"/>
@@ -5844,7 +5844,7 @@
           <w:rPr>
             <w:webHidden/>
           </w:rPr>
-          <w:instrText xml:space="preserve"> PAGEREF _Toc173334820 \h </w:instrText>
+          <w:instrText xml:space="preserve"> PAGEREF _Toc173361007 \h </w:instrText>
         </w:r>
         <w:r>
           <w:rPr>
@@ -5883,7 +5883,7 @@
           <w14:ligatures w14:val="standardContextual"/>
         </w:rPr>
       </w:pPr>
-      <w:hyperlink w:anchor="_Toc173334821" w:history="1">
+      <w:hyperlink w:anchor="_Toc173361008" w:history="1">
         <w:r>
           <w:rPr>
             <w:rStyle w:val="Hyperlink"/>
@@ -5913,7 +5913,7 @@
           <w:rPr>
             <w:webHidden/>
           </w:rPr>
-          <w:instrText xml:space="preserve"> PAGEREF _Toc173334821 \h </w:instrText>
+          <w:instrText xml:space="preserve"> PAGEREF _Toc173361008 \h </w:instrText>
         </w:r>
         <w:r>
           <w:rPr>
@@ -5952,7 +5952,7 @@
           <w14:ligatures w14:val="standardContextual"/>
         </w:rPr>
       </w:pPr>
-      <w:hyperlink w:anchor="_Toc173334822" w:history="1">
+      <w:hyperlink w:anchor="_Toc173361009" w:history="1">
         <w:r>
           <w:rPr>
             <w:rStyle w:val="Hyperlink"/>
@@ -5975,7 +5975,7 @@
           <w:rPr>
             <w:webHidden/>
           </w:rPr>
-          <w:instrText xml:space="preserve"> PAGEREF _Toc173334822 \h </w:instrText>
+          <w:instrText xml:space="preserve"> PAGEREF _Toc173361009 \h </w:instrText>
         </w:r>
         <w:r>
           <w:rPr>
@@ -6014,7 +6014,7 @@
           <w14:ligatures w14:val="standardContextual"/>
         </w:rPr>
       </w:pPr>
-      <w:hyperlink w:anchor="_Toc173334823" w:history="1">
+      <w:hyperlink w:anchor="_Toc173361010" w:history="1">
         <w:r>
           <w:rPr>
             <w:rStyle w:val="Hyperlink"/>
@@ -6037,7 +6037,7 @@
           <w:rPr>
             <w:webHidden/>
           </w:rPr>
-          <w:instrText xml:space="preserve"> PAGEREF _Toc173334823 \h </w:instrText>
+          <w:instrText xml:space="preserve"> PAGEREF _Toc173361010 \h </w:instrText>
         </w:r>
         <w:r>
           <w:rPr>
@@ -6080,7 +6080,7 @@
           <w14:ligatures w14:val="standardContextual"/>
         </w:rPr>
       </w:pPr>
-      <w:hyperlink w:anchor="_Toc173334824" w:history="1">
+      <w:hyperlink w:anchor="_Toc173361011" w:history="1">
         <w:r>
           <w:rPr>
             <w:rStyle w:val="Hyperlink"/>
@@ -6123,7 +6123,7 @@
           <w:rPr>
             <w:webHidden/>
           </w:rPr>
-          <w:instrText xml:space="preserve"> PAGEREF _Toc173334824 \h </w:instrText>
+          <w:instrText xml:space="preserve"> PAGEREF _Toc173361011 \h </w:instrText>
         </w:r>
         <w:r>
           <w:rPr>
@@ -6162,7 +6162,7 @@
           <w14:ligatures w14:val="standardContextual"/>
         </w:rPr>
       </w:pPr>
-      <w:hyperlink w:anchor="_Toc173334825" w:history="1">
+      <w:hyperlink w:anchor="_Toc173361012" w:history="1">
         <w:r>
           <w:rPr>
             <w:rStyle w:val="Hyperlink"/>
@@ -6185,7 +6185,7 @@
           <w:rPr>
             <w:webHidden/>
           </w:rPr>
-          <w:instrText xml:space="preserve"> PAGEREF _Toc173334825 \h </w:instrText>
+          <w:instrText xml:space="preserve"> PAGEREF _Toc173361012 \h </w:instrText>
         </w:r>
         <w:r>
           <w:rPr>
@@ -6224,7 +6224,7 @@
           <w14:ligatures w14:val="standardContextual"/>
         </w:rPr>
       </w:pPr>
-      <w:hyperlink w:anchor="_Toc173334826" w:history="1">
+      <w:hyperlink w:anchor="_Toc173361013" w:history="1">
         <w:r>
           <w:rPr>
             <w:rStyle w:val="Hyperlink"/>
@@ -6247,7 +6247,7 @@
           <w:rPr>
             <w:webHidden/>
           </w:rPr>
-          <w:instrText xml:space="preserve"> PAGEREF _Toc173334826 \h </w:instrText>
+          <w:instrText xml:space="preserve"> PAGEREF _Toc173361013 \h </w:instrText>
         </w:r>
         <w:r>
           <w:rPr>
@@ -6287,7 +6287,7 @@
           <w14:ligatures w14:val="standardContextual"/>
         </w:rPr>
       </w:pPr>
-      <w:hyperlink w:anchor="_Toc173334827" w:history="1">
+      <w:hyperlink w:anchor="_Toc173361014" w:history="1">
         <w:r>
           <w:rPr>
             <w:rStyle w:val="Hyperlink"/>
@@ -6323,7 +6323,7 @@
             <w:noProof/>
             <w:webHidden/>
           </w:rPr>
-          <w:instrText xml:space="preserve"> PAGEREF _Toc173334827 \h </w:instrText>
+          <w:instrText xml:space="preserve"> PAGEREF _Toc173361014 \h </w:instrText>
         </w:r>
         <w:r>
           <w:rPr>
@@ -6367,7 +6367,7 @@
           <w14:ligatures w14:val="standardContextual"/>
         </w:rPr>
       </w:pPr>
-      <w:hyperlink w:anchor="_Toc173334828" w:history="1">
+      <w:hyperlink w:anchor="_Toc173361015" w:history="1">
         <w:r>
           <w:rPr>
             <w:rStyle w:val="Hyperlink"/>
@@ -6395,7 +6395,7 @@
             <w:noProof/>
             <w:webHidden/>
           </w:rPr>
-          <w:instrText xml:space="preserve"> PAGEREF _Toc173334828 \h </w:instrText>
+          <w:instrText xml:space="preserve"> PAGEREF _Toc173361015 \h </w:instrText>
         </w:r>
         <w:r>
           <w:rPr>
@@ -6439,7 +6439,7 @@
           <w14:ligatures w14:val="standardContextual"/>
         </w:rPr>
       </w:pPr>
-      <w:hyperlink w:anchor="_Toc173334829" w:history="1">
+      <w:hyperlink w:anchor="_Toc173361016" w:history="1">
         <w:r>
           <w:rPr>
             <w:rStyle w:val="Hyperlink"/>
@@ -6475,7 +6475,7 @@
             <w:noProof/>
             <w:webHidden/>
           </w:rPr>
-          <w:instrText xml:space="preserve"> PAGEREF _Toc173334829 \h </w:instrText>
+          <w:instrText xml:space="preserve"> PAGEREF _Toc173361016 \h </w:instrText>
         </w:r>
         <w:r>
           <w:rPr>
@@ -6518,7 +6518,7 @@
           <w14:ligatures w14:val="standardContextual"/>
         </w:rPr>
       </w:pPr>
-      <w:hyperlink w:anchor="_Toc173334830" w:history="1">
+      <w:hyperlink w:anchor="_Toc173361017" w:history="1">
         <w:r>
           <w:rPr>
             <w:rStyle w:val="Hyperlink"/>
@@ -6541,7 +6541,7 @@
           <w:rPr>
             <w:webHidden/>
           </w:rPr>
-          <w:instrText xml:space="preserve"> PAGEREF _Toc173334830 \h </w:instrText>
+          <w:instrText xml:space="preserve"> PAGEREF _Toc173361017 \h </w:instrText>
         </w:r>
         <w:r>
           <w:rPr>
@@ -6580,7 +6580,7 @@
           <w14:ligatures w14:val="standardContextual"/>
         </w:rPr>
       </w:pPr>
-      <w:hyperlink w:anchor="_Toc173334831" w:history="1">
+      <w:hyperlink w:anchor="_Toc173361018" w:history="1">
         <w:r>
           <w:rPr>
             <w:rStyle w:val="Hyperlink"/>
@@ -6603,7 +6603,7 @@
           <w:rPr>
             <w:webHidden/>
           </w:rPr>
-          <w:instrText xml:space="preserve"> PAGEREF _Toc173334831 \h </w:instrText>
+          <w:instrText xml:space="preserve"> PAGEREF _Toc173361018 \h </w:instrText>
         </w:r>
         <w:r>
           <w:rPr>
@@ -6642,7 +6642,7 @@
           <w14:ligatures w14:val="standardContextual"/>
         </w:rPr>
       </w:pPr>
-      <w:hyperlink w:anchor="_Toc173334832" w:history="1">
+      <w:hyperlink w:anchor="_Toc173361019" w:history="1">
         <w:r>
           <w:rPr>
             <w:rStyle w:val="Hyperlink"/>
@@ -6665,7 +6665,7 @@
           <w:rPr>
             <w:webHidden/>
           </w:rPr>
-          <w:instrText xml:space="preserve"> PAGEREF _Toc173334832 \h </w:instrText>
+          <w:instrText xml:space="preserve"> PAGEREF _Toc173361019 \h </w:instrText>
         </w:r>
         <w:r>
           <w:rPr>
@@ -6704,7 +6704,7 @@
           <w14:ligatures w14:val="standardContextual"/>
         </w:rPr>
       </w:pPr>
-      <w:hyperlink w:anchor="_Toc173334833" w:history="1">
+      <w:hyperlink w:anchor="_Toc173361020" w:history="1">
         <w:r>
           <w:rPr>
             <w:rStyle w:val="Hyperlink"/>
@@ -6727,7 +6727,7 @@
           <w:rPr>
             <w:webHidden/>
           </w:rPr>
-          <w:instrText xml:space="preserve"> PAGEREF _Toc173334833 \h </w:instrText>
+          <w:instrText xml:space="preserve"> PAGEREF _Toc173361020 \h </w:instrText>
         </w:r>
         <w:r>
           <w:rPr>
@@ -6766,7 +6766,7 @@
           <w14:ligatures w14:val="standardContextual"/>
         </w:rPr>
       </w:pPr>
-      <w:hyperlink w:anchor="_Toc173334834" w:history="1">
+      <w:hyperlink w:anchor="_Toc173361021" w:history="1">
         <w:r>
           <w:rPr>
             <w:rStyle w:val="Hyperlink"/>
@@ -6796,7 +6796,7 @@
           <w:rPr>
             <w:webHidden/>
           </w:rPr>
-          <w:instrText xml:space="preserve"> PAGEREF _Toc173334834 \h </w:instrText>
+          <w:instrText xml:space="preserve"> PAGEREF _Toc173361021 \h </w:instrText>
         </w:r>
         <w:r>
           <w:rPr>
@@ -6839,7 +6839,7 @@
           <w14:ligatures w14:val="standardContextual"/>
         </w:rPr>
       </w:pPr>
-      <w:hyperlink w:anchor="_Toc173334835" w:history="1">
+      <w:hyperlink w:anchor="_Toc173361022" w:history="1">
         <w:r>
           <w:rPr>
             <w:rStyle w:val="Hyperlink"/>
@@ -6882,7 +6882,7 @@
           <w:rPr>
             <w:webHidden/>
           </w:rPr>
-          <w:instrText xml:space="preserve"> PAGEREF _Toc173334835 \h </w:instrText>
+          <w:instrText xml:space="preserve"> PAGEREF _Toc173361022 \h </w:instrText>
         </w:r>
         <w:r>
           <w:rPr>
@@ -6921,7 +6921,7 @@
           <w14:ligatures w14:val="standardContextual"/>
         </w:rPr>
       </w:pPr>
-      <w:hyperlink w:anchor="_Toc173334836" w:history="1">
+      <w:hyperlink w:anchor="_Toc173361023" w:history="1">
         <w:r>
           <w:rPr>
             <w:rStyle w:val="Hyperlink"/>
@@ -6944,7 +6944,7 @@
           <w:rPr>
             <w:webHidden/>
           </w:rPr>
-          <w:instrText xml:space="preserve"> PAGEREF _Toc173334836 \h </w:instrText>
+          <w:instrText xml:space="preserve"> PAGEREF _Toc173361023 \h </w:instrText>
         </w:r>
         <w:r>
           <w:rPr>
@@ -6983,7 +6983,7 @@
           <w14:ligatures w14:val="standardContextual"/>
         </w:rPr>
       </w:pPr>
-      <w:hyperlink w:anchor="_Toc173334837" w:history="1">
+      <w:hyperlink w:anchor="_Toc173361024" w:history="1">
         <w:r>
           <w:rPr>
             <w:rStyle w:val="Hyperlink"/>
@@ -7006,7 +7006,7 @@
           <w:rPr>
             <w:webHidden/>
           </w:rPr>
-          <w:instrText xml:space="preserve"> PAGEREF _Toc173334837 \h </w:instrText>
+          <w:instrText xml:space="preserve"> PAGEREF _Toc173361024 \h </w:instrText>
         </w:r>
         <w:r>
           <w:rPr>
@@ -7046,7 +7046,7 @@
           <w14:ligatures w14:val="standardContextual"/>
         </w:rPr>
       </w:pPr>
-      <w:hyperlink w:anchor="_Toc173334838" w:history="1">
+      <w:hyperlink w:anchor="_Toc173361025" w:history="1">
         <w:r>
           <w:rPr>
             <w:rStyle w:val="Hyperlink"/>
@@ -7071,7 +7071,7 @@
           <w:rPr>
             <w:webHidden/>
           </w:rPr>
-          <w:instrText xml:space="preserve"> PAGEREF _Toc173334838 \h </w:instrText>
+          <w:instrText xml:space="preserve"> PAGEREF _Toc173361025 \h </w:instrText>
         </w:r>
         <w:r>
           <w:rPr>
@@ -7201,7 +7201,7 @@
           <w14:ligatures w14:val="standardContextual"/>
         </w:rPr>
       </w:pPr>
-      <w:hyperlink w:anchor="_Toc173335873" w:history="1">
+      <w:hyperlink w:anchor="_Toc173361026" w:history="1">
         <w:r>
           <w:rPr>
             <w:rStyle w:val="Hyperlink"/>
@@ -7239,7 +7239,7 @@
             <w:noProof/>
             <w:webHidden/>
           </w:rPr>
-          <w:instrText xml:space="preserve"> PAGEREF _Toc173335873 \h </w:instrText>
+          <w:instrText xml:space="preserve"> PAGEREF _Toc173361026 \h </w:instrText>
         </w:r>
         <w:r>
           <w:rPr>
@@ -7286,7 +7286,7 @@
           <w14:ligatures w14:val="standardContextual"/>
         </w:rPr>
       </w:pPr>
-      <w:hyperlink w:anchor="_Toc173335874" w:history="1">
+      <w:hyperlink w:anchor="_Toc173361027" w:history="1">
         <w:r>
           <w:rPr>
             <w:rStyle w:val="Hyperlink"/>
@@ -7324,7 +7324,7 @@
             <w:noProof/>
             <w:webHidden/>
           </w:rPr>
-          <w:instrText xml:space="preserve"> PAGEREF _Toc173335874 \h </w:instrText>
+          <w:instrText xml:space="preserve"> PAGEREF _Toc173361027 \h </w:instrText>
         </w:r>
         <w:r>
           <w:rPr>
@@ -7371,7 +7371,7 @@
           <w14:ligatures w14:val="standardContextual"/>
         </w:rPr>
       </w:pPr>
-      <w:hyperlink w:anchor="_Toc173335875" w:history="1">
+      <w:hyperlink w:anchor="_Toc173361028" w:history="1">
         <w:r>
           <w:rPr>
             <w:rStyle w:val="Hyperlink"/>
@@ -7409,7 +7409,7 @@
             <w:noProof/>
             <w:webHidden/>
           </w:rPr>
-          <w:instrText xml:space="preserve"> PAGEREF _Toc173335875 \h </w:instrText>
+          <w:instrText xml:space="preserve"> PAGEREF _Toc173361028 \h </w:instrText>
         </w:r>
         <w:r>
           <w:rPr>
@@ -7456,7 +7456,7 @@
           <w14:ligatures w14:val="standardContextual"/>
         </w:rPr>
       </w:pPr>
-      <w:hyperlink w:anchor="_Toc173335876" w:history="1">
+      <w:hyperlink w:anchor="_Toc173361029" w:history="1">
         <w:r>
           <w:rPr>
             <w:rStyle w:val="Hyperlink"/>
@@ -7494,7 +7494,7 @@
             <w:noProof/>
             <w:webHidden/>
           </w:rPr>
-          <w:instrText xml:space="preserve"> PAGEREF _Toc173335876 \h </w:instrText>
+          <w:instrText xml:space="preserve"> PAGEREF _Toc173361029 \h </w:instrText>
         </w:r>
         <w:r>
           <w:rPr>
@@ -7541,7 +7541,7 @@
           <w14:ligatures w14:val="standardContextual"/>
         </w:rPr>
       </w:pPr>
-      <w:hyperlink w:anchor="_Toc173335877" w:history="1">
+      <w:hyperlink w:anchor="_Toc173361030" w:history="1">
         <w:r>
           <w:rPr>
             <w:rStyle w:val="Hyperlink"/>
@@ -7579,7 +7579,7 @@
             <w:noProof/>
             <w:webHidden/>
           </w:rPr>
-          <w:instrText xml:space="preserve"> PAGEREF _Toc173335877 \h </w:instrText>
+          <w:instrText xml:space="preserve"> PAGEREF _Toc173361030 \h </w:instrText>
         </w:r>
         <w:r>
           <w:rPr>
@@ -7626,7 +7626,7 @@
           <w14:ligatures w14:val="standardContextual"/>
         </w:rPr>
       </w:pPr>
-      <w:hyperlink w:anchor="_Toc173335878" w:history="1">
+      <w:hyperlink w:anchor="_Toc173361031" w:history="1">
         <w:r>
           <w:rPr>
             <w:rStyle w:val="Hyperlink"/>
@@ -7664,7 +7664,7 @@
             <w:noProof/>
             <w:webHidden/>
           </w:rPr>
-          <w:instrText xml:space="preserve"> PAGEREF _Toc173335878 \h </w:instrText>
+          <w:instrText xml:space="preserve"> PAGEREF _Toc173361031 \h </w:instrText>
         </w:r>
         <w:r>
           <w:rPr>
@@ -7711,7 +7711,7 @@
           <w14:ligatures w14:val="standardContextual"/>
         </w:rPr>
       </w:pPr>
-      <w:hyperlink w:anchor="_Toc173335879" w:history="1">
+      <w:hyperlink w:anchor="_Toc173361032" w:history="1">
         <w:r>
           <w:rPr>
             <w:rStyle w:val="Hyperlink"/>
@@ -7749,7 +7749,7 @@
             <w:noProof/>
             <w:webHidden/>
           </w:rPr>
-          <w:instrText xml:space="preserve"> PAGEREF _Toc173335879 \h </w:instrText>
+          <w:instrText xml:space="preserve"> PAGEREF _Toc173361032 \h </w:instrText>
         </w:r>
         <w:r>
           <w:rPr>
@@ -7796,7 +7796,7 @@
           <w14:ligatures w14:val="standardContextual"/>
         </w:rPr>
       </w:pPr>
-      <w:hyperlink w:anchor="_Toc173335880" w:history="1">
+      <w:hyperlink w:anchor="_Toc173361033" w:history="1">
         <w:r>
           <w:rPr>
             <w:rStyle w:val="Hyperlink"/>
@@ -7834,7 +7834,7 @@
             <w:noProof/>
             <w:webHidden/>
           </w:rPr>
-          <w:instrText xml:space="preserve"> PAGEREF _Toc173335880 \h </w:instrText>
+          <w:instrText xml:space="preserve"> PAGEREF _Toc173361033 \h </w:instrText>
         </w:r>
         <w:r>
           <w:rPr>
@@ -7881,7 +7881,7 @@
           <w14:ligatures w14:val="standardContextual"/>
         </w:rPr>
       </w:pPr>
-      <w:hyperlink w:anchor="_Toc173335881" w:history="1">
+      <w:hyperlink w:anchor="_Toc173361034" w:history="1">
         <w:r>
           <w:rPr>
             <w:rStyle w:val="Hyperlink"/>
@@ -7911,7 +7911,7 @@
             <w:noProof/>
             <w:webHidden/>
           </w:rPr>
-          <w:instrText xml:space="preserve"> PAGEREF _Toc173335881 \h </w:instrText>
+          <w:instrText xml:space="preserve"> PAGEREF _Toc173361034 \h </w:instrText>
         </w:r>
         <w:r>
           <w:rPr>
@@ -7958,7 +7958,7 @@
           <w14:ligatures w14:val="standardContextual"/>
         </w:rPr>
       </w:pPr>
-      <w:hyperlink w:anchor="_Toc173335882" w:history="1">
+      <w:hyperlink w:anchor="_Toc173361035" w:history="1">
         <w:r>
           <w:rPr>
             <w:rStyle w:val="Hyperlink"/>
@@ -7988,7 +7988,7 @@
             <w:noProof/>
             <w:webHidden/>
           </w:rPr>
-          <w:instrText xml:space="preserve"> PAGEREF _Toc173335882 \h </w:instrText>
+          <w:instrText xml:space="preserve"> PAGEREF _Toc173361035 \h </w:instrText>
         </w:r>
         <w:r>
           <w:rPr>
@@ -8035,7 +8035,7 @@
           <w14:ligatures w14:val="standardContextual"/>
         </w:rPr>
       </w:pPr>
-      <w:hyperlink w:anchor="_Toc173335883" w:history="1">
+      <w:hyperlink w:anchor="_Toc173361036" w:history="1">
         <w:r>
           <w:rPr>
             <w:rStyle w:val="Hyperlink"/>
@@ -8065,7 +8065,7 @@
             <w:noProof/>
             <w:webHidden/>
           </w:rPr>
-          <w:instrText xml:space="preserve"> PAGEREF _Toc173335883 \h </w:instrText>
+          <w:instrText xml:space="preserve"> PAGEREF _Toc173361036 \h </w:instrText>
         </w:r>
         <w:r>
           <w:rPr>
@@ -8112,7 +8112,7 @@
           <w14:ligatures w14:val="standardContextual"/>
         </w:rPr>
       </w:pPr>
-      <w:hyperlink w:anchor="_Toc173335884" w:history="1">
+      <w:hyperlink w:anchor="_Toc173361037" w:history="1">
         <w:r>
           <w:rPr>
             <w:rStyle w:val="Hyperlink"/>
@@ -8142,7 +8142,7 @@
             <w:noProof/>
             <w:webHidden/>
           </w:rPr>
-          <w:instrText xml:space="preserve"> PAGEREF _Toc173335884 \h </w:instrText>
+          <w:instrText xml:space="preserve"> PAGEREF _Toc173361037 \h </w:instrText>
         </w:r>
         <w:r>
           <w:rPr>
@@ -8189,7 +8189,7 @@
           <w14:ligatures w14:val="standardContextual"/>
         </w:rPr>
       </w:pPr>
-      <w:hyperlink w:anchor="_Toc173335885" w:history="1">
+      <w:hyperlink w:anchor="_Toc173361038" w:history="1">
         <w:r>
           <w:rPr>
             <w:rStyle w:val="Hyperlink"/>
@@ -8219,7 +8219,7 @@
             <w:noProof/>
             <w:webHidden/>
           </w:rPr>
-          <w:instrText xml:space="preserve"> PAGEREF _Toc173335885 \h </w:instrText>
+          <w:instrText xml:space="preserve"> PAGEREF _Toc173361038 \h </w:instrText>
         </w:r>
         <w:r>
           <w:rPr>
@@ -8266,7 +8266,7 @@
           <w14:ligatures w14:val="standardContextual"/>
         </w:rPr>
       </w:pPr>
-      <w:hyperlink w:anchor="_Toc173335886" w:history="1">
+      <w:hyperlink w:anchor="_Toc173361039" w:history="1">
         <w:r>
           <w:rPr>
             <w:rStyle w:val="Hyperlink"/>
@@ -8296,7 +8296,7 @@
             <w:noProof/>
             <w:webHidden/>
           </w:rPr>
-          <w:instrText xml:space="preserve"> PAGEREF _Toc173335886 \h </w:instrText>
+          <w:instrText xml:space="preserve"> PAGEREF _Toc173361039 \h </w:instrText>
         </w:r>
         <w:r>
           <w:rPr>
@@ -8343,7 +8343,7 @@
           <w14:ligatures w14:val="standardContextual"/>
         </w:rPr>
       </w:pPr>
-      <w:hyperlink w:anchor="_Toc173335887" w:history="1">
+      <w:hyperlink w:anchor="_Toc173361040" w:history="1">
         <w:r>
           <w:rPr>
             <w:rStyle w:val="Hyperlink"/>
@@ -8373,7 +8373,7 @@
             <w:noProof/>
             <w:webHidden/>
           </w:rPr>
-          <w:instrText xml:space="preserve"> PAGEREF _Toc173335887 \h </w:instrText>
+          <w:instrText xml:space="preserve"> PAGEREF _Toc173361040 \h </w:instrText>
         </w:r>
         <w:r>
           <w:rPr>
@@ -8420,7 +8420,7 @@
           <w14:ligatures w14:val="standardContextual"/>
         </w:rPr>
       </w:pPr>
-      <w:hyperlink w:anchor="_Toc173335888" w:history="1">
+      <w:hyperlink w:anchor="_Toc173361041" w:history="1">
         <w:r>
           <w:rPr>
             <w:rStyle w:val="Hyperlink"/>
@@ -8450,7 +8450,7 @@
             <w:noProof/>
             <w:webHidden/>
           </w:rPr>
-          <w:instrText xml:space="preserve"> PAGEREF _Toc173335888 \h </w:instrText>
+          <w:instrText xml:space="preserve"> PAGEREF _Toc173361041 \h </w:instrText>
         </w:r>
         <w:r>
           <w:rPr>
@@ -8497,7 +8497,7 @@
           <w14:ligatures w14:val="standardContextual"/>
         </w:rPr>
       </w:pPr>
-      <w:hyperlink w:anchor="_Toc173335889" w:history="1">
+      <w:hyperlink w:anchor="_Toc173361042" w:history="1">
         <w:r>
           <w:rPr>
             <w:rStyle w:val="Hyperlink"/>
@@ -8527,7 +8527,7 @@
             <w:noProof/>
             <w:webHidden/>
           </w:rPr>
-          <w:instrText xml:space="preserve"> PAGEREF _Toc173335889 \h </w:instrText>
+          <w:instrText xml:space="preserve"> PAGEREF _Toc173361042 \h </w:instrText>
         </w:r>
         <w:r>
           <w:rPr>
@@ -8574,7 +8574,7 @@
           <w14:ligatures w14:val="standardContextual"/>
         </w:rPr>
       </w:pPr>
-      <w:hyperlink w:anchor="_Toc173335890" w:history="1">
+      <w:hyperlink w:anchor="_Toc173361043" w:history="1">
         <w:r>
           <w:rPr>
             <w:rStyle w:val="Hyperlink"/>
@@ -8604,7 +8604,7 @@
             <w:noProof/>
             <w:webHidden/>
           </w:rPr>
-          <w:instrText xml:space="preserve"> PAGEREF _Toc173335890 \h </w:instrText>
+          <w:instrText xml:space="preserve"> PAGEREF _Toc173361043 \h </w:instrText>
         </w:r>
         <w:r>
           <w:rPr>
@@ -8651,7 +8651,7 @@
           <w14:ligatures w14:val="standardContextual"/>
         </w:rPr>
       </w:pPr>
-      <w:hyperlink w:anchor="_Toc173335891" w:history="1">
+      <w:hyperlink w:anchor="_Toc173361044" w:history="1">
         <w:r>
           <w:rPr>
             <w:rStyle w:val="Hyperlink"/>
@@ -8681,7 +8681,7 @@
             <w:noProof/>
             <w:webHidden/>
           </w:rPr>
-          <w:instrText xml:space="preserve"> PAGEREF _Toc173335891 \h </w:instrText>
+          <w:instrText xml:space="preserve"> PAGEREF _Toc173361044 \h </w:instrText>
         </w:r>
         <w:r>
           <w:rPr>
@@ -8728,7 +8728,7 @@
           <w14:ligatures w14:val="standardContextual"/>
         </w:rPr>
       </w:pPr>
-      <w:hyperlink w:anchor="_Toc173335892" w:history="1">
+      <w:hyperlink w:anchor="_Toc173361045" w:history="1">
         <w:r>
           <w:rPr>
             <w:rStyle w:val="Hyperlink"/>
@@ -8758,7 +8758,7 @@
             <w:noProof/>
             <w:webHidden/>
           </w:rPr>
-          <w:instrText xml:space="preserve"> PAGEREF _Toc173335892 \h </w:instrText>
+          <w:instrText xml:space="preserve"> PAGEREF _Toc173361045 \h </w:instrText>
         </w:r>
         <w:r>
           <w:rPr>
@@ -8805,7 +8805,7 @@
           <w14:ligatures w14:val="standardContextual"/>
         </w:rPr>
       </w:pPr>
-      <w:hyperlink w:anchor="_Toc173335893" w:history="1">
+      <w:hyperlink w:anchor="_Toc173361046" w:history="1">
         <w:r>
           <w:rPr>
             <w:rStyle w:val="Hyperlink"/>
@@ -8835,7 +8835,7 @@
             <w:noProof/>
             <w:webHidden/>
           </w:rPr>
-          <w:instrText xml:space="preserve"> PAGEREF _Toc173335893 \h </w:instrText>
+          <w:instrText xml:space="preserve"> PAGEREF _Toc173361046 \h </w:instrText>
         </w:r>
         <w:r>
           <w:rPr>
@@ -8882,7 +8882,7 @@
           <w14:ligatures w14:val="standardContextual"/>
         </w:rPr>
       </w:pPr>
-      <w:hyperlink w:anchor="_Toc173335894" w:history="1">
+      <w:hyperlink w:anchor="_Toc173361047" w:history="1">
         <w:r>
           <w:rPr>
             <w:rStyle w:val="Hyperlink"/>
@@ -8912,7 +8912,7 @@
             <w:noProof/>
             <w:webHidden/>
           </w:rPr>
-          <w:instrText xml:space="preserve"> PAGEREF _Toc173335894 \h </w:instrText>
+          <w:instrText xml:space="preserve"> PAGEREF _Toc173361047 \h </w:instrText>
         </w:r>
         <w:r>
           <w:rPr>
@@ -8959,7 +8959,7 @@
           <w14:ligatures w14:val="standardContextual"/>
         </w:rPr>
       </w:pPr>
-      <w:hyperlink w:anchor="_Toc173335895" w:history="1">
+      <w:hyperlink w:anchor="_Toc173361048" w:history="1">
         <w:r>
           <w:rPr>
             <w:rStyle w:val="Hyperlink"/>
@@ -8989,7 +8989,7 @@
             <w:noProof/>
             <w:webHidden/>
           </w:rPr>
-          <w:instrText xml:space="preserve"> PAGEREF _Toc173335895 \h </w:instrText>
+          <w:instrText xml:space="preserve"> PAGEREF _Toc173361048 \h </w:instrText>
         </w:r>
         <w:r>
           <w:rPr>
@@ -9036,7 +9036,7 @@
           <w14:ligatures w14:val="standardContextual"/>
         </w:rPr>
       </w:pPr>
-      <w:hyperlink w:anchor="_Toc173335896" w:history="1">
+      <w:hyperlink w:anchor="_Toc173361049" w:history="1">
         <w:r>
           <w:rPr>
             <w:rStyle w:val="Hyperlink"/>
@@ -9066,7 +9066,7 @@
             <w:noProof/>
             <w:webHidden/>
           </w:rPr>
-          <w:instrText xml:space="preserve"> PAGEREF _Toc173335896 \h </w:instrText>
+          <w:instrText xml:space="preserve"> PAGEREF _Toc173361049 \h </w:instrText>
         </w:r>
         <w:r>
           <w:rPr>
@@ -9113,7 +9113,7 @@
           <w14:ligatures w14:val="standardContextual"/>
         </w:rPr>
       </w:pPr>
-      <w:hyperlink w:anchor="_Toc173335897" w:history="1">
+      <w:hyperlink w:anchor="_Toc173361050" w:history="1">
         <w:r>
           <w:rPr>
             <w:rStyle w:val="Hyperlink"/>
@@ -9143,7 +9143,7 @@
             <w:noProof/>
             <w:webHidden/>
           </w:rPr>
-          <w:instrText xml:space="preserve"> PAGEREF _Toc173335897 \h </w:instrText>
+          <w:instrText xml:space="preserve"> PAGEREF _Toc173361050 \h </w:instrText>
         </w:r>
         <w:r>
           <w:rPr>
@@ -9190,7 +9190,7 @@
           <w14:ligatures w14:val="standardContextual"/>
         </w:rPr>
       </w:pPr>
-      <w:hyperlink w:anchor="_Toc173335898" w:history="1">
+      <w:hyperlink w:anchor="_Toc173361051" w:history="1">
         <w:r>
           <w:rPr>
             <w:rStyle w:val="Hyperlink"/>
@@ -9220,7 +9220,7 @@
             <w:noProof/>
             <w:webHidden/>
           </w:rPr>
-          <w:instrText xml:space="preserve"> PAGEREF _Toc173335898 \h </w:instrText>
+          <w:instrText xml:space="preserve"> PAGEREF _Toc173361051 \h </w:instrText>
         </w:r>
         <w:r>
           <w:rPr>
@@ -9267,7 +9267,7 @@
           <w14:ligatures w14:val="standardContextual"/>
         </w:rPr>
       </w:pPr>
-      <w:hyperlink w:anchor="_Toc173335899" w:history="1">
+      <w:hyperlink w:anchor="_Toc173361052" w:history="1">
         <w:r>
           <w:rPr>
             <w:rStyle w:val="Hyperlink"/>
@@ -9297,7 +9297,7 @@
             <w:noProof/>
             <w:webHidden/>
           </w:rPr>
-          <w:instrText xml:space="preserve"> PAGEREF _Toc173335899 \h </w:instrText>
+          <w:instrText xml:space="preserve"> PAGEREF _Toc173361052 \h </w:instrText>
         </w:r>
         <w:r>
           <w:rPr>
@@ -9344,7 +9344,7 @@
           <w14:ligatures w14:val="standardContextual"/>
         </w:rPr>
       </w:pPr>
-      <w:hyperlink w:anchor="_Toc173335900" w:history="1">
+      <w:hyperlink w:anchor="_Toc173361053" w:history="1">
         <w:r>
           <w:rPr>
             <w:rStyle w:val="Hyperlink"/>
@@ -9374,7 +9374,7 @@
             <w:noProof/>
             <w:webHidden/>
           </w:rPr>
-          <w:instrText xml:space="preserve"> PAGEREF _Toc173335900 \h </w:instrText>
+          <w:instrText xml:space="preserve"> PAGEREF _Toc173361053 \h </w:instrText>
         </w:r>
         <w:r>
           <w:rPr>
@@ -9421,7 +9421,7 @@
           <w14:ligatures w14:val="standardContextual"/>
         </w:rPr>
       </w:pPr>
-      <w:hyperlink w:anchor="_Toc173335901" w:history="1">
+      <w:hyperlink w:anchor="_Toc173361054" w:history="1">
         <w:r>
           <w:rPr>
             <w:rStyle w:val="Hyperlink"/>
@@ -9451,7 +9451,7 @@
             <w:noProof/>
             <w:webHidden/>
           </w:rPr>
-          <w:instrText xml:space="preserve"> PAGEREF _Toc173335901 \h </w:instrText>
+          <w:instrText xml:space="preserve"> PAGEREF _Toc173361054 \h </w:instrText>
         </w:r>
         <w:r>
           <w:rPr>
@@ -9498,7 +9498,7 @@
           <w14:ligatures w14:val="standardContextual"/>
         </w:rPr>
       </w:pPr>
-      <w:hyperlink w:anchor="_Toc173335902" w:history="1">
+      <w:hyperlink w:anchor="_Toc173361055" w:history="1">
         <w:r>
           <w:rPr>
             <w:rStyle w:val="Hyperlink"/>
@@ -9528,7 +9528,7 @@
             <w:noProof/>
             <w:webHidden/>
           </w:rPr>
-          <w:instrText xml:space="preserve"> PAGEREF _Toc173335902 \h </w:instrText>
+          <w:instrText xml:space="preserve"> PAGEREF _Toc173361055 \h </w:instrText>
         </w:r>
         <w:r>
           <w:rPr>
@@ -9575,7 +9575,7 @@
           <w14:ligatures w14:val="standardContextual"/>
         </w:rPr>
       </w:pPr>
-      <w:hyperlink w:anchor="_Toc173335903" w:history="1">
+      <w:hyperlink w:anchor="_Toc173361056" w:history="1">
         <w:r>
           <w:rPr>
             <w:rStyle w:val="Hyperlink"/>
@@ -9605,7 +9605,7 @@
             <w:noProof/>
             <w:webHidden/>
           </w:rPr>
-          <w:instrText xml:space="preserve"> PAGEREF _Toc173335903 \h </w:instrText>
+          <w:instrText xml:space="preserve"> PAGEREF _Toc173361056 \h </w:instrText>
         </w:r>
         <w:r>
           <w:rPr>
@@ -9652,7 +9652,7 @@
           <w14:ligatures w14:val="standardContextual"/>
         </w:rPr>
       </w:pPr>
-      <w:hyperlink w:anchor="_Toc173335904" w:history="1">
+      <w:hyperlink w:anchor="_Toc173361057" w:history="1">
         <w:r>
           <w:rPr>
             <w:rStyle w:val="Hyperlink"/>
@@ -9682,7 +9682,7 @@
             <w:noProof/>
             <w:webHidden/>
           </w:rPr>
-          <w:instrText xml:space="preserve"> PAGEREF _Toc173335904 \h </w:instrText>
+          <w:instrText xml:space="preserve"> PAGEREF _Toc173361057 \h </w:instrText>
         </w:r>
         <w:r>
           <w:rPr>
@@ -9729,7 +9729,7 @@
           <w14:ligatures w14:val="standardContextual"/>
         </w:rPr>
       </w:pPr>
-      <w:hyperlink w:anchor="_Toc173335905" w:history="1">
+      <w:hyperlink w:anchor="_Toc173361058" w:history="1">
         <w:r>
           <w:rPr>
             <w:rStyle w:val="Hyperlink"/>
@@ -9759,7 +9759,7 @@
             <w:noProof/>
             <w:webHidden/>
           </w:rPr>
-          <w:instrText xml:space="preserve"> PAGEREF _Toc173335905 \h </w:instrText>
+          <w:instrText xml:space="preserve"> PAGEREF _Toc173361058 \h </w:instrText>
         </w:r>
         <w:r>
           <w:rPr>
@@ -9806,7 +9806,7 @@
           <w14:ligatures w14:val="standardContextual"/>
         </w:rPr>
       </w:pPr>
-      <w:hyperlink w:anchor="_Toc173335906" w:history="1">
+      <w:hyperlink w:anchor="_Toc173361059" w:history="1">
         <w:r>
           <w:rPr>
             <w:rStyle w:val="Hyperlink"/>
@@ -9844,7 +9844,7 @@
             <w:noProof/>
             <w:webHidden/>
           </w:rPr>
-          <w:instrText xml:space="preserve"> PAGEREF _Toc173335906 \h </w:instrText>
+          <w:instrText xml:space="preserve"> PAGEREF _Toc173361059 \h </w:instrText>
         </w:r>
         <w:r>
           <w:rPr>
@@ -9891,7 +9891,7 @@
           <w14:ligatures w14:val="standardContextual"/>
         </w:rPr>
       </w:pPr>
-      <w:hyperlink w:anchor="_Toc173335907" w:history="1">
+      <w:hyperlink w:anchor="_Toc173361060" w:history="1">
         <w:r>
           <w:rPr>
             <w:rStyle w:val="Hyperlink"/>
@@ -9920,7 +9920,7 @@
             <w:noProof/>
             <w:webHidden/>
           </w:rPr>
-          <w:instrText xml:space="preserve"> PAGEREF _Toc173335907 \h </w:instrText>
+          <w:instrText xml:space="preserve"> PAGEREF _Toc173361060 \h </w:instrText>
         </w:r>
         <w:r>
           <w:rPr>
@@ -9967,7 +9967,7 @@
           <w14:ligatures w14:val="standardContextual"/>
         </w:rPr>
       </w:pPr>
-      <w:hyperlink w:anchor="_Toc173335908" w:history="1">
+      <w:hyperlink w:anchor="_Toc173361061" w:history="1">
         <w:r>
           <w:rPr>
             <w:rStyle w:val="Hyperlink"/>
@@ -9996,7 +9996,7 @@
             <w:noProof/>
             <w:webHidden/>
           </w:rPr>
-          <w:instrText xml:space="preserve"> PAGEREF _Toc173335908 \h </w:instrText>
+          <w:instrText xml:space="preserve"> PAGEREF _Toc173361061 \h </w:instrText>
         </w:r>
         <w:r>
           <w:rPr>
@@ -10043,7 +10043,7 @@
           <w14:ligatures w14:val="standardContextual"/>
         </w:rPr>
       </w:pPr>
-      <w:hyperlink w:anchor="_Toc173335909" w:history="1">
+      <w:hyperlink w:anchor="_Toc173361062" w:history="1">
         <w:r>
           <w:rPr>
             <w:rStyle w:val="Hyperlink"/>
@@ -10072,7 +10072,7 @@
             <w:noProof/>
             <w:webHidden/>
           </w:rPr>
-          <w:instrText xml:space="preserve"> PAGEREF _Toc173335909 \h </w:instrText>
+          <w:instrText xml:space="preserve"> PAGEREF _Toc173361062 \h </w:instrText>
         </w:r>
         <w:r>
           <w:rPr>
@@ -10119,7 +10119,7 @@
           <w14:ligatures w14:val="standardContextual"/>
         </w:rPr>
       </w:pPr>
-      <w:hyperlink w:anchor="_Toc173335910" w:history="1">
+      <w:hyperlink w:anchor="_Toc173361063" w:history="1">
         <w:r>
           <w:rPr>
             <w:rStyle w:val="Hyperlink"/>
@@ -10149,7 +10149,7 @@
             <w:noProof/>
             <w:webHidden/>
           </w:rPr>
-          <w:instrText xml:space="preserve"> PAGEREF _Toc173335910 \h </w:instrText>
+          <w:instrText xml:space="preserve"> PAGEREF _Toc173361063 \h </w:instrText>
         </w:r>
         <w:r>
           <w:rPr>
@@ -10196,7 +10196,7 @@
           <w14:ligatures w14:val="standardContextual"/>
         </w:rPr>
       </w:pPr>
-      <w:hyperlink w:anchor="_Toc173335911" w:history="1">
+      <w:hyperlink w:anchor="_Toc173361064" w:history="1">
         <w:r>
           <w:rPr>
             <w:rStyle w:val="Hyperlink"/>
@@ -10226,7 +10226,7 @@
             <w:noProof/>
             <w:webHidden/>
           </w:rPr>
-          <w:instrText xml:space="preserve"> PAGEREF _Toc173335911 \h </w:instrText>
+          <w:instrText xml:space="preserve"> PAGEREF _Toc173361064 \h </w:instrText>
         </w:r>
         <w:r>
           <w:rPr>
@@ -10273,7 +10273,7 @@
           <w14:ligatures w14:val="standardContextual"/>
         </w:rPr>
       </w:pPr>
-      <w:hyperlink w:anchor="_Toc173335912" w:history="1">
+      <w:hyperlink w:anchor="_Toc173361065" w:history="1">
         <w:r>
           <w:rPr>
             <w:rStyle w:val="Hyperlink"/>
@@ -10303,7 +10303,7 @@
             <w:noProof/>
             <w:webHidden/>
           </w:rPr>
-          <w:instrText xml:space="preserve"> PAGEREF _Toc173335912 \h </w:instrText>
+          <w:instrText xml:space="preserve"> PAGEREF _Toc173361065 \h </w:instrText>
         </w:r>
         <w:r>
           <w:rPr>
@@ -10350,7 +10350,7 @@
           <w14:ligatures w14:val="standardContextual"/>
         </w:rPr>
       </w:pPr>
-      <w:hyperlink w:anchor="_Toc173335913" w:history="1">
+      <w:hyperlink w:anchor="_Toc173361066" w:history="1">
         <w:r>
           <w:rPr>
             <w:rStyle w:val="Hyperlink"/>
@@ -10380,7 +10380,7 @@
             <w:noProof/>
             <w:webHidden/>
           </w:rPr>
-          <w:instrText xml:space="preserve"> PAGEREF _Toc173335913 \h </w:instrText>
+          <w:instrText xml:space="preserve"> PAGEREF _Toc173361066 \h </w:instrText>
         </w:r>
         <w:r>
           <w:rPr>
@@ -10427,7 +10427,7 @@
           <w14:ligatures w14:val="standardContextual"/>
         </w:rPr>
       </w:pPr>
-      <w:hyperlink w:anchor="_Toc173335914" w:history="1">
+      <w:hyperlink w:anchor="_Toc173361067" w:history="1">
         <w:r>
           <w:rPr>
             <w:rStyle w:val="Hyperlink"/>
@@ -10457,7 +10457,7 @@
             <w:noProof/>
             <w:webHidden/>
           </w:rPr>
-          <w:instrText xml:space="preserve"> PAGEREF _Toc173335914 \h </w:instrText>
+          <w:instrText xml:space="preserve"> PAGEREF _Toc173361067 \h </w:instrText>
         </w:r>
         <w:r>
           <w:rPr>
@@ -10504,7 +10504,7 @@
           <w14:ligatures w14:val="standardContextual"/>
         </w:rPr>
       </w:pPr>
-      <w:hyperlink w:anchor="_Toc173335915" w:history="1">
+      <w:hyperlink w:anchor="_Toc173361068" w:history="1">
         <w:r>
           <w:rPr>
             <w:rStyle w:val="Hyperlink"/>
@@ -10534,7 +10534,7 @@
             <w:noProof/>
             <w:webHidden/>
           </w:rPr>
-          <w:instrText xml:space="preserve"> PAGEREF _Toc173335915 \h </w:instrText>
+          <w:instrText xml:space="preserve"> PAGEREF _Toc173361068 \h </w:instrText>
         </w:r>
         <w:r>
           <w:rPr>
@@ -10581,7 +10581,7 @@
           <w14:ligatures w14:val="standardContextual"/>
         </w:rPr>
       </w:pPr>
-      <w:hyperlink w:anchor="_Toc173335916" w:history="1">
+      <w:hyperlink w:anchor="_Toc173361069" w:history="1">
         <w:r>
           <w:rPr>
             <w:rStyle w:val="Hyperlink"/>
@@ -10611,7 +10611,7 @@
             <w:noProof/>
             <w:webHidden/>
           </w:rPr>
-          <w:instrText xml:space="preserve"> PAGEREF _Toc173335916 \h </w:instrText>
+          <w:instrText xml:space="preserve"> PAGEREF _Toc173361069 \h </w:instrText>
         </w:r>
         <w:r>
           <w:rPr>
@@ -10658,7 +10658,7 @@
           <w14:ligatures w14:val="standardContextual"/>
         </w:rPr>
       </w:pPr>
-      <w:hyperlink w:anchor="_Toc173335917" w:history="1">
+      <w:hyperlink w:anchor="_Toc173361070" w:history="1">
         <w:r>
           <w:rPr>
             <w:rStyle w:val="Hyperlink"/>
@@ -10688,7 +10688,7 @@
             <w:noProof/>
             <w:webHidden/>
           </w:rPr>
-          <w:instrText xml:space="preserve"> PAGEREF _Toc173335917 \h </w:instrText>
+          <w:instrText xml:space="preserve"> PAGEREF _Toc173361070 \h </w:instrText>
         </w:r>
         <w:r>
           <w:rPr>
@@ -10735,7 +10735,7 @@
           <w14:ligatures w14:val="standardContextual"/>
         </w:rPr>
       </w:pPr>
-      <w:hyperlink w:anchor="_Toc173335918" w:history="1">
+      <w:hyperlink w:anchor="_Toc173361071" w:history="1">
         <w:r>
           <w:rPr>
             <w:rStyle w:val="Hyperlink"/>
@@ -10765,7 +10765,7 @@
             <w:noProof/>
             <w:webHidden/>
           </w:rPr>
-          <w:instrText xml:space="preserve"> PAGEREF _Toc173335918 \h </w:instrText>
+          <w:instrText xml:space="preserve"> PAGEREF _Toc173361071 \h </w:instrText>
         </w:r>
         <w:r>
           <w:rPr>
@@ -10812,7 +10812,7 @@
           <w14:ligatures w14:val="standardContextual"/>
         </w:rPr>
       </w:pPr>
-      <w:hyperlink w:anchor="_Toc173335919" w:history="1">
+      <w:hyperlink w:anchor="_Toc173361072" w:history="1">
         <w:r>
           <w:rPr>
             <w:rStyle w:val="Hyperlink"/>
@@ -10842,7 +10842,7 @@
             <w:noProof/>
             <w:webHidden/>
           </w:rPr>
-          <w:instrText xml:space="preserve"> PAGEREF _Toc173335919 \h </w:instrText>
+          <w:instrText xml:space="preserve"> PAGEREF _Toc173361072 \h </w:instrText>
         </w:r>
         <w:r>
           <w:rPr>
@@ -10889,7 +10889,7 @@
           <w14:ligatures w14:val="standardContextual"/>
         </w:rPr>
       </w:pPr>
-      <w:hyperlink w:anchor="_Toc173335920" w:history="1">
+      <w:hyperlink w:anchor="_Toc173361073" w:history="1">
         <w:r>
           <w:rPr>
             <w:rStyle w:val="Hyperlink"/>
@@ -10919,7 +10919,7 @@
             <w:noProof/>
             <w:webHidden/>
           </w:rPr>
-          <w:instrText xml:space="preserve"> PAGEREF _Toc173335920 \h </w:instrText>
+          <w:instrText xml:space="preserve"> PAGEREF _Toc173361073 \h </w:instrText>
         </w:r>
         <w:r>
           <w:rPr>
@@ -10966,7 +10966,7 @@
           <w14:ligatures w14:val="standardContextual"/>
         </w:rPr>
       </w:pPr>
-      <w:hyperlink w:anchor="_Toc173335921" w:history="1">
+      <w:hyperlink w:anchor="_Toc173361074" w:history="1">
         <w:r>
           <w:rPr>
             <w:rStyle w:val="Hyperlink"/>
@@ -10996,7 +10996,7 @@
             <w:noProof/>
             <w:webHidden/>
           </w:rPr>
-          <w:instrText xml:space="preserve"> PAGEREF _Toc173335921 \h </w:instrText>
+          <w:instrText xml:space="preserve"> PAGEREF _Toc173361074 \h </w:instrText>
         </w:r>
         <w:r>
           <w:rPr>
@@ -11032,120 +11032,6 @@
         <w:spacing w:before="120" w:after="120" w:line="360" w:lineRule="auto"/>
         <w:ind w:left="720"/>
         <w:jc w:val="center"/>
-        <w:rPr>
-          <w:b/>
-          <w:lang w:val="vi-VN"/>
-        </w:rPr>
-      </w:pPr>
-      <w:r>
-        <w:rPr>
-          <w:b/>
-          <w:lang w:val="vi-VN"/>
-        </w:rPr>
-        <w:fldChar w:fldCharType="end"/>
-      </w:r>
-    </w:p>
-    <w:p>
-      <w:pPr>
-        <w:pStyle w:val="TableofFigures"/>
-        <w:tabs>
-          <w:tab w:val="right" w:leader="dot" w:pos="9345"/>
-        </w:tabs>
-        <w:rPr>
-          <w:rFonts w:asciiTheme="minorHAnsi" w:eastAsiaTheme="minorEastAsia" w:hAnsiTheme="minorHAnsi" w:cstheme="minorBidi"/>
-          <w:noProof/>
-          <w:kern w:val="2"/>
-          <w:sz w:val="24"/>
-          <w:szCs w:val="30"/>
-          <w:lang w:val="vi-VN" w:eastAsia="vi-VN" w:bidi="th-TH"/>
-          <w14:ligatures w14:val="standardContextual"/>
-        </w:rPr>
-      </w:pPr>
-      <w:r>
-        <w:rPr>
-          <w:b/>
-          <w:lang w:val="vi-VN"/>
-        </w:rPr>
-        <w:fldChar w:fldCharType="begin"/>
-      </w:r>
-      <w:r>
-        <w:rPr>
-          <w:b/>
-          <w:lang w:val="vi-VN"/>
-        </w:rPr>
-        <w:instrText xml:space="preserve"> TOC \h \z \c "Bảng" </w:instrText>
-      </w:r>
-      <w:r>
-        <w:rPr>
-          <w:b/>
-          <w:lang w:val="vi-VN"/>
-        </w:rPr>
-        <w:fldChar w:fldCharType="separate"/>
-      </w:r>
-      <w:hyperlink w:anchor="_Toc173335922" w:history="1">
-        <w:r>
-          <w:rPr>
-            <w:rStyle w:val="Hyperlink"/>
-            <w:b/>
-            <w:bCs/>
-            <w:noProof/>
-            <w:lang w:val="vi-VN"/>
-          </w:rPr>
-          <w:t>Bảng 1. Quá trình huấn luyện của ba mô hình CNN, ResNet và DenseNet</w:t>
-        </w:r>
-        <w:r>
-          <w:rPr>
-            <w:noProof/>
-            <w:webHidden/>
-          </w:rPr>
-          <w:tab/>
-        </w:r>
-        <w:r>
-          <w:rPr>
-            <w:noProof/>
-            <w:webHidden/>
-          </w:rPr>
-          <w:fldChar w:fldCharType="begin"/>
-        </w:r>
-        <w:r>
-          <w:rPr>
-            <w:noProof/>
-            <w:webHidden/>
-          </w:rPr>
-          <w:instrText xml:space="preserve"> PAGEREF _Toc173335922 \h </w:instrText>
-        </w:r>
-        <w:r>
-          <w:rPr>
-            <w:noProof/>
-            <w:webHidden/>
-          </w:rPr>
-        </w:r>
-        <w:r>
-          <w:rPr>
-            <w:noProof/>
-            <w:webHidden/>
-          </w:rPr>
-          <w:fldChar w:fldCharType="separate"/>
-        </w:r>
-        <w:r>
-          <w:rPr>
-            <w:noProof/>
-            <w:webHidden/>
-          </w:rPr>
-          <w:t>31</w:t>
-        </w:r>
-        <w:r>
-          <w:rPr>
-            <w:noProof/>
-            <w:webHidden/>
-          </w:rPr>
-          <w:fldChar w:fldCharType="end"/>
-        </w:r>
-      </w:hyperlink>
-    </w:p>
-    <w:p>
-      <w:pPr>
-        <w:spacing w:before="120" w:after="120" w:line="360" w:lineRule="auto"/>
         <w:rPr>
           <w:b/>
           <w:lang w:val="vi-VN"/>
@@ -11833,7 +11719,7 @@
       <w:bookmarkStart w:id="0" w:name="_Toc127730468"/>
       <w:bookmarkStart w:id="1" w:name="_Toc123494279"/>
       <w:bookmarkStart w:id="2" w:name="_Toc123494445"/>
-      <w:bookmarkStart w:id="3" w:name="_Toc173334798"/>
+      <w:bookmarkStart w:id="3" w:name="_Toc173360985"/>
       <w:r>
         <w:rPr>
           <w:lang w:val="vi-VN"/>
@@ -11849,7 +11735,7 @@
         <w:pStyle w:val="Heading2"/>
         <w:spacing w:before="0" w:after="0"/>
       </w:pPr>
-      <w:bookmarkStart w:id="4" w:name="_Toc173334799"/>
+      <w:bookmarkStart w:id="4" w:name="_Toc173360986"/>
       <w:r>
         <w:t>Lý do chọn đề tài</w:t>
       </w:r>
@@ -12095,7 +11981,7 @@
         <w:pStyle w:val="Heading2"/>
         <w:spacing w:before="0" w:after="0"/>
       </w:pPr>
-      <w:bookmarkStart w:id="5" w:name="_Toc173334800"/>
+      <w:bookmarkStart w:id="5" w:name="_Toc173360987"/>
       <w:r>
         <w:t>Mục tiêu</w:t>
       </w:r>
@@ -12328,7 +12214,7 @@
         <w:pStyle w:val="Heading2"/>
         <w:spacing w:before="0" w:after="0"/>
       </w:pPr>
-      <w:bookmarkStart w:id="6" w:name="_Toc173334801"/>
+      <w:bookmarkStart w:id="6" w:name="_Toc173360988"/>
       <w:r>
         <w:t>Nội dung</w:t>
       </w:r>
@@ -12463,7 +12349,7 @@
         <w:pStyle w:val="Heading2"/>
         <w:spacing w:before="0" w:after="0"/>
       </w:pPr>
-      <w:bookmarkStart w:id="7" w:name="_Toc173334802"/>
+      <w:bookmarkStart w:id="7" w:name="_Toc173360989"/>
       <w:r>
         <w:t>Đối tượng và phạm vi nghiên cứu</w:t>
       </w:r>
@@ -12602,7 +12488,7 @@
         <w:pStyle w:val="Heading2"/>
         <w:spacing w:before="0" w:after="0"/>
       </w:pPr>
-      <w:bookmarkStart w:id="8" w:name="_Toc173334803"/>
+      <w:bookmarkStart w:id="8" w:name="_Toc173360990"/>
       <w:r>
         <w:t>Phương pháp nghiên cứu</w:t>
       </w:r>
@@ -12916,7 +12802,7 @@
       <w:bookmarkStart w:id="9" w:name="_Toc123494282"/>
       <w:bookmarkStart w:id="10" w:name="_Toc123494448"/>
       <w:bookmarkStart w:id="11" w:name="_Toc127730469"/>
-      <w:bookmarkStart w:id="12" w:name="_Toc173334804"/>
+      <w:bookmarkStart w:id="12" w:name="_Toc173360991"/>
       <w:r>
         <w:rPr>
           <w:lang w:val="vi-VN"/>
@@ -12936,7 +12822,7 @@
         <w:pStyle w:val="Heading2"/>
         <w:spacing w:before="0" w:after="0"/>
       </w:pPr>
-      <w:bookmarkStart w:id="15" w:name="_Toc173334805"/>
+      <w:bookmarkStart w:id="15" w:name="_Toc173360992"/>
       <w:r>
         <w:t>Sơ lược về học sâu</w:t>
       </w:r>
@@ -12955,7 +12841,7 @@
           <w:lang w:val="vi-VN"/>
         </w:rPr>
       </w:pPr>
-      <w:bookmarkStart w:id="16" w:name="_Toc173334806"/>
+      <w:bookmarkStart w:id="16" w:name="_Toc173360993"/>
       <w:r>
         <w:rPr>
           <w:color w:val="auto"/>
@@ -13276,7 +13162,7 @@
           <w:lang w:val="vi-VN"/>
         </w:rPr>
       </w:pPr>
-      <w:bookmarkStart w:id="17" w:name="_Toc173334807"/>
+      <w:bookmarkStart w:id="17" w:name="_Toc173360994"/>
       <w:r>
         <w:rPr>
           <w:color w:val="auto"/>
@@ -13592,7 +13478,7 @@
           <w:lang w:val="vi-VN"/>
         </w:rPr>
       </w:pPr>
-      <w:bookmarkStart w:id="18" w:name="_Toc173334808"/>
+      <w:bookmarkStart w:id="18" w:name="_Toc173360995"/>
       <w:r>
         <w:rPr>
           <w:color w:val="auto"/>
@@ -13793,7 +13679,7 @@
           <w:lang w:val="vi-VN"/>
         </w:rPr>
       </w:pPr>
-      <w:bookmarkStart w:id="19" w:name="_Toc173335873"/>
+      <w:bookmarkStart w:id="19" w:name="_Toc173361026"/>
       <w:r>
         <w:rPr>
           <w:b/>
@@ -14183,7 +14069,7 @@
           <w:lang w:val="vi-VN"/>
         </w:rPr>
       </w:pPr>
-      <w:bookmarkStart w:id="20" w:name="_Toc173334809"/>
+      <w:bookmarkStart w:id="20" w:name="_Toc173360996"/>
       <w:r>
         <w:rPr>
           <w:color w:val="auto"/>
@@ -14541,7 +14427,7 @@
         <w:pStyle w:val="Heading2"/>
         <w:spacing w:before="0" w:after="0"/>
       </w:pPr>
-      <w:bookmarkStart w:id="21" w:name="_Toc173334810"/>
+      <w:bookmarkStart w:id="21" w:name="_Toc173360997"/>
       <w:r>
         <w:t xml:space="preserve">Các </w:t>
       </w:r>
@@ -14710,7 +14596,7 @@
           <w:lang w:val="vi-VN" w:eastAsia="vi-VN"/>
         </w:rPr>
       </w:pPr>
-      <w:bookmarkStart w:id="22" w:name="_Toc173334811"/>
+      <w:bookmarkStart w:id="22" w:name="_Toc173360998"/>
       <w:r>
         <w:rPr>
           <w:iCs/>
@@ -15602,7 +15488,7 @@
           <w:lang w:val="vi-VN"/>
         </w:rPr>
       </w:pPr>
-      <w:bookmarkStart w:id="23" w:name="_Toc173335874"/>
+      <w:bookmarkStart w:id="23" w:name="_Toc173361027"/>
       <w:r>
         <w:rPr>
           <w:b/>
@@ -15744,7 +15630,7 @@
           <w:lang w:val="vi-VN" w:eastAsia="vi-VN"/>
         </w:rPr>
       </w:pPr>
-      <w:bookmarkStart w:id="24" w:name="_Toc173334812"/>
+      <w:bookmarkStart w:id="24" w:name="_Toc173360999"/>
       <w:r>
         <w:rPr>
           <w:iCs/>
@@ -16084,7 +15970,7 @@
           <w:lang w:val="vi-VN" w:eastAsia="vi-VN"/>
         </w:rPr>
       </w:pPr>
-      <w:bookmarkStart w:id="25" w:name="_Toc173335875"/>
+      <w:bookmarkStart w:id="25" w:name="_Toc173361028"/>
       <w:r>
         <w:rPr>
           <w:b/>
@@ -16500,7 +16386,7 @@
           <w:lang w:val="vi-VN" w:eastAsia="vi-VN"/>
         </w:rPr>
       </w:pPr>
-      <w:bookmarkStart w:id="26" w:name="_Toc173335876"/>
+      <w:bookmarkStart w:id="26" w:name="_Toc173361029"/>
       <w:r>
         <w:rPr>
           <w:b/>
@@ -16666,7 +16552,7 @@
           <w:lang w:val="vi-VN" w:eastAsia="vi-VN"/>
         </w:rPr>
       </w:pPr>
-      <w:bookmarkStart w:id="27" w:name="_Toc173334813"/>
+      <w:bookmarkStart w:id="27" w:name="_Toc173361000"/>
       <w:r>
         <w:rPr>
           <w:iCs/>
@@ -17263,7 +17149,7 @@
           <w:lang w:val="vi-VN" w:eastAsia="vi-VN"/>
         </w:rPr>
       </w:pPr>
-      <w:bookmarkStart w:id="28" w:name="_Toc173335877"/>
+      <w:bookmarkStart w:id="28" w:name="_Toc173361030"/>
       <w:r>
         <w:rPr>
           <w:b/>
@@ -17609,7 +17495,7 @@
           <w:lang w:val="vi-VN" w:eastAsia="vi-VN"/>
         </w:rPr>
       </w:pPr>
-      <w:bookmarkStart w:id="29" w:name="_Toc173334814"/>
+      <w:bookmarkStart w:id="29" w:name="_Toc173361001"/>
       <w:r>
         <w:rPr>
           <w:iCs/>
@@ -18162,7 +18048,7 @@
           <w:lang w:val="vi-VN" w:eastAsia="vi-VN"/>
         </w:rPr>
       </w:pPr>
-      <w:bookmarkStart w:id="30" w:name="_Toc173335878"/>
+      <w:bookmarkStart w:id="30" w:name="_Toc173361031"/>
       <w:r>
         <w:rPr>
           <w:b/>
@@ -18417,7 +18303,7 @@
           <w:lang w:val="vi-VN" w:eastAsia="vi-VN"/>
         </w:rPr>
       </w:pPr>
-      <w:bookmarkStart w:id="31" w:name="_Toc173334815"/>
+      <w:bookmarkStart w:id="31" w:name="_Toc173361002"/>
       <w:r>
         <w:rPr>
           <w:iCs/>
@@ -19071,7 +18957,7 @@
           <w:lang w:val="vi-VN" w:eastAsia="vi-VN"/>
         </w:rPr>
       </w:pPr>
-      <w:bookmarkStart w:id="32" w:name="_Toc173335879"/>
+      <w:bookmarkStart w:id="32" w:name="_Toc173361032"/>
       <w:r>
         <w:rPr>
           <w:b/>
@@ -19274,7 +19160,7 @@
           <w:lang w:val="vi-VN" w:eastAsia="vi-VN"/>
         </w:rPr>
       </w:pPr>
-      <w:bookmarkStart w:id="33" w:name="_Toc173334816"/>
+      <w:bookmarkStart w:id="33" w:name="_Toc173361003"/>
       <w:r>
         <w:rPr>
           <w:iCs/>
@@ -19833,7 +19719,7 @@
           <w:lang w:val="vi-VN" w:eastAsia="vi-VN"/>
         </w:rPr>
       </w:pPr>
-      <w:bookmarkStart w:id="34" w:name="_Toc173335880"/>
+      <w:bookmarkStart w:id="34" w:name="_Toc173361033"/>
       <w:r>
         <w:rPr>
           <w:b/>
@@ -20077,7 +19963,7 @@
         <w:pStyle w:val="Heading2"/>
         <w:spacing w:before="0" w:after="0"/>
       </w:pPr>
-      <w:bookmarkStart w:id="35" w:name="_Toc173334817"/>
+      <w:bookmarkStart w:id="35" w:name="_Toc173361004"/>
       <w:bookmarkEnd w:id="13"/>
       <w:bookmarkEnd w:id="14"/>
       <w:r>
@@ -20510,7 +20396,7 @@
           <w:lang w:val="vi-VN"/>
         </w:rPr>
       </w:pPr>
-      <w:bookmarkStart w:id="36" w:name="_Toc173334818"/>
+      <w:bookmarkStart w:id="36" w:name="_Toc173361005"/>
       <w:r>
         <w:rPr>
           <w:lang w:val="vi-VN"/>
@@ -20528,7 +20414,7 @@
           <w:rFonts w:eastAsia="SimSun"/>
         </w:rPr>
       </w:pPr>
-      <w:bookmarkStart w:id="37" w:name="_Toc173334819"/>
+      <w:bookmarkStart w:id="37" w:name="_Toc173361006"/>
       <w:r>
         <w:rPr>
           <w:rFonts w:eastAsia="SimSun"/>
@@ -20726,7 +20612,7 @@
           <w:rFonts w:eastAsia="SimSun"/>
         </w:rPr>
       </w:pPr>
-      <w:bookmarkStart w:id="38" w:name="_Toc173334820"/>
+      <w:bookmarkStart w:id="38" w:name="_Toc173361007"/>
       <w:r>
         <w:rPr>
           <w:rFonts w:eastAsia="SimSun"/>
@@ -20959,7 +20845,7 @@
           <w:rFonts w:eastAsia="SimSun"/>
         </w:rPr>
       </w:pPr>
-      <w:bookmarkStart w:id="39" w:name="_Toc173334821"/>
+      <w:bookmarkStart w:id="39" w:name="_Toc173361008"/>
       <w:r>
         <w:t xml:space="preserve">Đề xuất </w:t>
       </w:r>
@@ -21272,7 +21158,7 @@
         <w:pStyle w:val="Heading2"/>
         <w:spacing w:before="0" w:after="0"/>
       </w:pPr>
-      <w:bookmarkStart w:id="40" w:name="_Toc173334822"/>
+      <w:bookmarkStart w:id="40" w:name="_Toc173361009"/>
       <w:r>
         <w:t>Giới thiệu tập dữ liệ</w:t>
       </w:r>
@@ -22060,7 +21946,7 @@
           <w:lang w:val="vi-VN"/>
         </w:rPr>
       </w:pPr>
-      <w:bookmarkStart w:id="41" w:name="_Toc173335881"/>
+      <w:bookmarkStart w:id="41" w:name="_Toc173361034"/>
       <w:r>
         <w:rPr>
           <w:b/>
@@ -22125,7 +22011,7 @@
         <w:pStyle w:val="Heading2"/>
         <w:spacing w:before="0" w:after="0"/>
       </w:pPr>
-      <w:bookmarkStart w:id="42" w:name="_Toc173334823"/>
+      <w:bookmarkStart w:id="42" w:name="_Toc173361010"/>
       <w:r>
         <w:t>Môi trường cài đặt</w:t>
       </w:r>
@@ -22424,7 +22310,7 @@
       </w:pPr>
       <w:bookmarkStart w:id="46" w:name="_Toc126865588"/>
       <w:bookmarkStart w:id="47" w:name="_Toc127730518"/>
-      <w:bookmarkStart w:id="48" w:name="_Toc173334824"/>
+      <w:bookmarkStart w:id="48" w:name="_Toc173361011"/>
       <w:bookmarkEnd w:id="43"/>
       <w:bookmarkEnd w:id="44"/>
       <w:bookmarkEnd w:id="45"/>
@@ -22442,7 +22328,7 @@
         <w:pStyle w:val="Heading2"/>
         <w:spacing w:before="0" w:after="0"/>
       </w:pPr>
-      <w:bookmarkStart w:id="49" w:name="_Toc173334825"/>
+      <w:bookmarkStart w:id="49" w:name="_Toc173361012"/>
       <w:r>
         <w:t>Chuẩn bị thư viện và dữ liệu</w:t>
       </w:r>
@@ -22548,7 +22434,7 @@
           <w:lang w:val="vi-VN"/>
         </w:rPr>
       </w:pPr>
-      <w:bookmarkStart w:id="50" w:name="_Toc173335882"/>
+      <w:bookmarkStart w:id="50" w:name="_Toc173361035"/>
       <w:r>
         <w:rPr>
           <w:b/>
@@ -22919,7 +22805,7 @@
           <w:lang w:val="vi-VN"/>
         </w:rPr>
       </w:pPr>
-      <w:bookmarkStart w:id="51" w:name="_Toc173335883"/>
+      <w:bookmarkStart w:id="51" w:name="_Toc173361036"/>
       <w:r>
         <w:rPr>
           <w:b/>
@@ -23185,7 +23071,7 @@
           <w:lang w:val="vi-VN"/>
         </w:rPr>
       </w:pPr>
-      <w:bookmarkStart w:id="52" w:name="_Toc173335884"/>
+      <w:bookmarkStart w:id="52" w:name="_Toc173361037"/>
       <w:r>
         <w:rPr>
           <w:b/>
@@ -23321,7 +23207,7 @@
           <w:lang w:val="vi-VN"/>
         </w:rPr>
       </w:pPr>
-      <w:bookmarkStart w:id="53" w:name="_Toc173335885"/>
+      <w:bookmarkStart w:id="53" w:name="_Toc173361038"/>
       <w:r>
         <w:rPr>
           <w:b/>
@@ -23504,7 +23390,7 @@
           <w:lang w:val="vi-VN"/>
         </w:rPr>
       </w:pPr>
-      <w:bookmarkStart w:id="54" w:name="_Toc173335886"/>
+      <w:bookmarkStart w:id="54" w:name="_Toc173361039"/>
       <w:r>
         <w:rPr>
           <w:b/>
@@ -23639,7 +23525,7 @@
           <w:lang w:val="vi-VN"/>
         </w:rPr>
       </w:pPr>
-      <w:bookmarkStart w:id="55" w:name="_Toc173335887"/>
+      <w:bookmarkStart w:id="55" w:name="_Toc173361040"/>
       <w:r>
         <w:rPr>
           <w:b/>
@@ -23704,7 +23590,7 @@
         <w:pStyle w:val="Heading2"/>
         <w:spacing w:before="0" w:after="0"/>
       </w:pPr>
-      <w:bookmarkStart w:id="56" w:name="_Toc173334826"/>
+      <w:bookmarkStart w:id="56" w:name="_Toc173361013"/>
       <w:r>
         <w:t>Xây dựng các mô hình</w:t>
       </w:r>
@@ -23724,7 +23610,7 @@
           <w:lang w:val="vi-VN" w:eastAsia="vi-VN"/>
         </w:rPr>
       </w:pPr>
-      <w:bookmarkStart w:id="57" w:name="_Toc173334827"/>
+      <w:bookmarkStart w:id="57" w:name="_Toc173361014"/>
       <w:r>
         <w:rPr>
           <w:color w:val="auto"/>
@@ -24160,7 +24046,7 @@
           <w:lang w:val="vi-VN"/>
         </w:rPr>
       </w:pPr>
-      <w:bookmarkStart w:id="58" w:name="_Toc173335888"/>
+      <w:bookmarkStart w:id="58" w:name="_Toc173361041"/>
       <w:r>
         <w:rPr>
           <w:b/>
@@ -24298,7 +24184,7 @@
           <w:lang w:val="vi-VN"/>
         </w:rPr>
       </w:pPr>
-      <w:bookmarkStart w:id="59" w:name="_Toc173335889"/>
+      <w:bookmarkStart w:id="59" w:name="_Toc173361042"/>
       <w:r>
         <w:rPr>
           <w:b/>
@@ -24371,7 +24257,7 @@
           <w:lang w:val="vi-VN"/>
         </w:rPr>
       </w:pPr>
-      <w:bookmarkStart w:id="60" w:name="_Toc173334828"/>
+      <w:bookmarkStart w:id="60" w:name="_Toc173361015"/>
       <w:r>
         <w:rPr>
           <w:color w:val="auto"/>
@@ -24884,7 +24770,7 @@
           <w:lang w:val="vi-VN"/>
         </w:rPr>
       </w:pPr>
-      <w:bookmarkStart w:id="61" w:name="_Toc173335890"/>
+      <w:bookmarkStart w:id="61" w:name="_Toc173361043"/>
       <w:r>
         <w:rPr>
           <w:b/>
@@ -25100,7 +24986,7 @@
           <w:lang w:val="vi-VN"/>
         </w:rPr>
       </w:pPr>
-      <w:bookmarkStart w:id="62" w:name="_Toc173335891"/>
+      <w:bookmarkStart w:id="62" w:name="_Toc173361044"/>
       <w:r>
         <w:rPr>
           <w:b/>
@@ -25284,7 +25170,7 @@
           <w:lang w:val="vi-VN"/>
         </w:rPr>
       </w:pPr>
-      <w:bookmarkStart w:id="63" w:name="_Toc173335892"/>
+      <w:bookmarkStart w:id="63" w:name="_Toc173361045"/>
       <w:r>
         <w:rPr>
           <w:b/>
@@ -25572,7 +25458,7 @@
           <w:lang w:val="vi-VN" w:eastAsia="vi-VN"/>
         </w:rPr>
       </w:pPr>
-      <w:bookmarkStart w:id="64" w:name="_Toc173334829"/>
+      <w:bookmarkStart w:id="64" w:name="_Toc173361016"/>
       <w:r>
         <w:rPr>
           <w:color w:val="auto"/>
@@ -26313,7 +26199,7 @@
           <w:lang w:val="vi-VN"/>
         </w:rPr>
       </w:pPr>
-      <w:bookmarkStart w:id="65" w:name="_Toc173335893"/>
+      <w:bookmarkStart w:id="65" w:name="_Toc173361046"/>
       <w:r>
         <w:rPr>
           <w:b/>
@@ -26538,7 +26424,7 @@
           <w:lang w:val="vi-VN"/>
         </w:rPr>
       </w:pPr>
-      <w:bookmarkStart w:id="66" w:name="_Toc173335894"/>
+      <w:bookmarkStart w:id="66" w:name="_Toc173361047"/>
       <w:r>
         <w:rPr>
           <w:b/>
@@ -26716,7 +26602,7 @@
           <w:lang w:val="vi-VN"/>
         </w:rPr>
       </w:pPr>
-      <w:bookmarkStart w:id="67" w:name="_Toc173335895"/>
+      <w:bookmarkStart w:id="67" w:name="_Toc173361048"/>
       <w:r>
         <w:rPr>
           <w:b/>
@@ -26969,7 +26855,7 @@
         <w:pStyle w:val="Heading2"/>
         <w:spacing w:before="0" w:after="0"/>
       </w:pPr>
-      <w:bookmarkStart w:id="68" w:name="_Toc173334830"/>
+      <w:bookmarkStart w:id="68" w:name="_Toc173361017"/>
       <w:r>
         <w:lastRenderedPageBreak/>
         <w:t>Huấn luyện các mô hình</w:t>
@@ -27214,7 +27100,7 @@
         <w:pStyle w:val="Heading2"/>
         <w:spacing w:before="0" w:after="0"/>
       </w:pPr>
-      <w:bookmarkStart w:id="69" w:name="_Toc173334831"/>
+      <w:bookmarkStart w:id="69" w:name="_Toc173361018"/>
       <w:r>
         <w:t>Đánh giá các mô hình</w:t>
       </w:r>
@@ -27344,7 +27230,7 @@
           <w:lang w:val="vi-VN"/>
         </w:rPr>
       </w:pPr>
-      <w:bookmarkStart w:id="70" w:name="_Toc173335896"/>
+      <w:bookmarkStart w:id="70" w:name="_Toc173361049"/>
       <w:r>
         <w:rPr>
           <w:b/>
@@ -27529,7 +27415,7 @@
           <w:lang w:val="vi-VN"/>
         </w:rPr>
       </w:pPr>
-      <w:bookmarkStart w:id="71" w:name="_Toc173335897"/>
+      <w:bookmarkStart w:id="71" w:name="_Toc173361050"/>
       <w:r>
         <w:rPr>
           <w:b/>
@@ -27753,7 +27639,7 @@
           <w:lang w:val="vi-VN"/>
         </w:rPr>
       </w:pPr>
-      <w:bookmarkStart w:id="72" w:name="_Toc173335898"/>
+      <w:bookmarkStart w:id="72" w:name="_Toc173361051"/>
       <w:r>
         <w:rPr>
           <w:b/>
@@ -28065,7 +27951,7 @@
           <w:lang w:val="vi-VN"/>
         </w:rPr>
       </w:pPr>
-      <w:bookmarkStart w:id="73" w:name="_Toc173335899"/>
+      <w:bookmarkStart w:id="73" w:name="_Toc173361052"/>
       <w:r>
         <w:rPr>
           <w:b/>
@@ -28217,7 +28103,7 @@
           <w:lang w:val="vi-VN"/>
         </w:rPr>
       </w:pPr>
-      <w:bookmarkStart w:id="74" w:name="_Toc173335900"/>
+      <w:bookmarkStart w:id="74" w:name="_Toc173361053"/>
       <w:r>
         <w:rPr>
           <w:b/>
@@ -28426,7 +28312,7 @@
           <w:lang w:val="vi-VN"/>
         </w:rPr>
       </w:pPr>
-      <w:bookmarkStart w:id="75" w:name="_Toc173335901"/>
+      <w:bookmarkStart w:id="75" w:name="_Toc173361054"/>
       <w:r>
         <w:rPr>
           <w:b/>
@@ -28634,7 +28520,7 @@
           <w:lang w:val="vi-VN"/>
         </w:rPr>
       </w:pPr>
-      <w:bookmarkStart w:id="76" w:name="_Toc173335902"/>
+      <w:bookmarkStart w:id="76" w:name="_Toc173361055"/>
       <w:r>
         <w:rPr>
           <w:b/>
@@ -28899,7 +28785,7 @@
           <w:lang w:val="vi-VN"/>
         </w:rPr>
       </w:pPr>
-      <w:bookmarkStart w:id="77" w:name="_Toc173335903"/>
+      <w:bookmarkStart w:id="77" w:name="_Toc173361056"/>
       <w:r>
         <w:rPr>
           <w:b/>
@@ -29209,7 +29095,7 @@
           <w:lang w:val="vi-VN"/>
         </w:rPr>
       </w:pPr>
-      <w:bookmarkStart w:id="78" w:name="_Toc173335904"/>
+      <w:bookmarkStart w:id="78" w:name="_Toc173361057"/>
       <w:r>
         <w:rPr>
           <w:b/>
@@ -29641,7 +29527,7 @@
           <w:lang w:val="vi-VN"/>
         </w:rPr>
       </w:pPr>
-      <w:bookmarkStart w:id="79" w:name="_Toc173335905"/>
+      <w:bookmarkStart w:id="79" w:name="_Toc173361058"/>
       <w:r>
         <w:rPr>
           <w:b/>
@@ -29878,725 +29764,63 @@
         <w:rPr>
           <w:lang w:val="vi-VN"/>
         </w:rPr>
-        <w:t>Cuối cùng, các số liệu đã ghi nhận trong quá trình huấn luyện được tổng hợp lại, thu được bảng sau đây:</w:t>
-      </w:r>
-    </w:p>
-    <w:p>
-      <w:pPr>
-        <w:pStyle w:val="Caption"/>
-        <w:keepNext/>
-        <w:rPr>
-          <w:b/>
-          <w:bCs/>
-          <w:lang w:val="vi-VN"/>
-        </w:rPr>
-      </w:pPr>
-      <w:bookmarkStart w:id="80" w:name="_Toc173335922"/>
-      <w:r>
-        <w:rPr>
-          <w:b/>
-          <w:bCs/>
-          <w:lang w:val="vi-VN"/>
-        </w:rPr>
-        <w:t xml:space="preserve">Bảng </w:t>
-      </w:r>
-      <w:r>
-        <w:rPr>
-          <w:b/>
-          <w:bCs/>
-          <w:lang w:val="vi-VN"/>
-        </w:rPr>
-        <w:fldChar w:fldCharType="begin"/>
-      </w:r>
-      <w:r>
-        <w:rPr>
-          <w:b/>
-          <w:bCs/>
-          <w:lang w:val="vi-VN"/>
-        </w:rPr>
-        <w:instrText xml:space="preserve"> SEQ Bảng \* ARABIC </w:instrText>
-      </w:r>
-      <w:r>
-        <w:rPr>
-          <w:b/>
-          <w:bCs/>
-          <w:lang w:val="vi-VN"/>
-        </w:rPr>
-        <w:fldChar w:fldCharType="separate"/>
-      </w:r>
-      <w:r>
-        <w:rPr>
-          <w:b/>
-          <w:bCs/>
-          <w:noProof/>
-          <w:lang w:val="vi-VN"/>
-        </w:rPr>
-        <w:t>1</w:t>
-      </w:r>
-      <w:r>
-        <w:rPr>
-          <w:b/>
-          <w:bCs/>
-          <w:lang w:val="vi-VN"/>
-        </w:rPr>
-        <w:fldChar w:fldCharType="end"/>
-      </w:r>
-      <w:r>
-        <w:rPr>
-          <w:b/>
-          <w:bCs/>
-          <w:lang w:val="vi-VN"/>
-        </w:rPr>
-        <w:t xml:space="preserve">. Quá trình huấn luyện của ba mô hình CNN, </w:t>
-      </w:r>
-      <w:proofErr w:type="spellStart"/>
-      <w:r>
-        <w:rPr>
-          <w:b/>
-          <w:bCs/>
-          <w:lang w:val="vi-VN"/>
-        </w:rPr>
-        <w:t>ResNet</w:t>
-      </w:r>
-      <w:proofErr w:type="spellEnd"/>
-      <w:r>
-        <w:rPr>
-          <w:b/>
-          <w:bCs/>
-          <w:lang w:val="vi-VN"/>
-        </w:rPr>
-        <w:t xml:space="preserve"> và </w:t>
-      </w:r>
-      <w:proofErr w:type="spellStart"/>
-      <w:r>
-        <w:rPr>
-          <w:b/>
-          <w:bCs/>
-          <w:lang w:val="vi-VN"/>
-        </w:rPr>
-        <w:t>DenseNet</w:t>
-      </w:r>
-      <w:bookmarkEnd w:id="80"/>
-      <w:proofErr w:type="spellEnd"/>
-    </w:p>
-    <w:tbl>
-      <w:tblPr>
-        <w:tblStyle w:val="TableGrid"/>
-        <w:tblW w:w="9493" w:type="dxa"/>
-        <w:tblLook w:val="04A0" w:firstRow="1" w:lastRow="0" w:firstColumn="1" w:lastColumn="0" w:noHBand="0" w:noVBand="1"/>
-      </w:tblPr>
-      <w:tblGrid>
-        <w:gridCol w:w="1242"/>
-        <w:gridCol w:w="2155"/>
-        <w:gridCol w:w="2127"/>
-        <w:gridCol w:w="1984"/>
-        <w:gridCol w:w="1985"/>
-      </w:tblGrid>
-      <w:tr>
-        <w:tc>
-          <w:tcPr>
-            <w:tcW w:w="1242" w:type="dxa"/>
-          </w:tcPr>
-          <w:p>
-            <w:pPr>
-              <w:spacing w:line="360" w:lineRule="auto"/>
-              <w:jc w:val="center"/>
-              <w:rPr>
-                <w:lang w:val="vi-VN"/>
-              </w:rPr>
-            </w:pPr>
-            <w:r>
-              <w:rPr>
-                <w:lang w:val="vi-VN"/>
-              </w:rPr>
-              <w:t>Mô hình</w:t>
-            </w:r>
-          </w:p>
-        </w:tc>
-        <w:tc>
-          <w:tcPr>
-            <w:tcW w:w="2155" w:type="dxa"/>
-          </w:tcPr>
-          <w:p>
-            <w:pPr>
-              <w:spacing w:line="360" w:lineRule="auto"/>
-              <w:jc w:val="center"/>
-              <w:rPr>
-                <w:lang w:val="vi-VN"/>
-              </w:rPr>
-            </w:pPr>
-            <w:r>
-              <w:rPr>
-                <w:lang w:val="vi-VN"/>
-              </w:rPr>
-              <w:t>Độ chính xác trên tập huấn luyện</w:t>
-            </w:r>
-          </w:p>
-        </w:tc>
-        <w:tc>
-          <w:tcPr>
-            <w:tcW w:w="2127" w:type="dxa"/>
-          </w:tcPr>
-          <w:p>
-            <w:pPr>
-              <w:spacing w:line="360" w:lineRule="auto"/>
-              <w:jc w:val="center"/>
-              <w:rPr>
-                <w:lang w:val="vi-VN"/>
-              </w:rPr>
-            </w:pPr>
-            <w:r>
-              <w:rPr>
-                <w:lang w:val="vi-VN"/>
-              </w:rPr>
-              <w:t>Độ chính xác trên tập đánh giá</w:t>
-            </w:r>
-          </w:p>
-        </w:tc>
-        <w:tc>
-          <w:tcPr>
-            <w:tcW w:w="1984" w:type="dxa"/>
-          </w:tcPr>
-          <w:p>
-            <w:pPr>
-              <w:spacing w:line="360" w:lineRule="auto"/>
-              <w:jc w:val="center"/>
-              <w:rPr>
-                <w:lang w:val="vi-VN"/>
-              </w:rPr>
-            </w:pPr>
-            <w:r>
-              <w:rPr>
-                <w:lang w:val="vi-VN"/>
-              </w:rPr>
-              <w:t>Độ mất mát trên tập huấn luyện</w:t>
-            </w:r>
-          </w:p>
-        </w:tc>
-        <w:tc>
-          <w:tcPr>
-            <w:tcW w:w="1985" w:type="dxa"/>
-          </w:tcPr>
-          <w:p>
-            <w:pPr>
-              <w:spacing w:line="360" w:lineRule="auto"/>
-              <w:jc w:val="center"/>
-              <w:rPr>
-                <w:lang w:val="vi-VN"/>
-              </w:rPr>
-            </w:pPr>
-            <w:r>
-              <w:rPr>
-                <w:lang w:val="vi-VN"/>
-              </w:rPr>
-              <w:t>Độ mất mát trên tập đánh giá</w:t>
-            </w:r>
-          </w:p>
-        </w:tc>
-      </w:tr>
-      <w:tr>
-        <w:tc>
-          <w:tcPr>
-            <w:tcW w:w="1242" w:type="dxa"/>
-          </w:tcPr>
-          <w:p>
-            <w:pPr>
-              <w:spacing w:line="360" w:lineRule="auto"/>
-              <w:jc w:val="center"/>
-              <w:rPr>
-                <w:lang w:val="vi-VN"/>
-              </w:rPr>
-            </w:pPr>
-            <w:r>
-              <w:rPr>
-                <w:lang w:val="vi-VN"/>
-              </w:rPr>
-              <w:t xml:space="preserve">CNN   </w:t>
-            </w:r>
-          </w:p>
-        </w:tc>
-        <w:tc>
-          <w:tcPr>
-            <w:tcW w:w="2155" w:type="dxa"/>
-          </w:tcPr>
-          <w:p>
-            <w:pPr>
-              <w:spacing w:line="360" w:lineRule="auto"/>
-              <w:jc w:val="center"/>
-              <w:rPr>
-                <w:lang w:val="vi-VN"/>
-              </w:rPr>
-            </w:pPr>
-            <w:r>
-              <w:rPr>
-                <w:lang w:val="vi-VN"/>
-              </w:rPr>
-              <w:t>1</w:t>
-            </w:r>
-            <w:r>
-              <w:rPr>
-                <w:lang w:val="vi-VN"/>
-              </w:rPr>
-              <w:t>00%</w:t>
-            </w:r>
-          </w:p>
-        </w:tc>
-        <w:tc>
-          <w:tcPr>
-            <w:tcW w:w="2127" w:type="dxa"/>
-          </w:tcPr>
-          <w:p>
-            <w:pPr>
-              <w:spacing w:line="360" w:lineRule="auto"/>
-              <w:jc w:val="center"/>
-              <w:rPr>
-                <w:lang w:val="vi-VN"/>
-              </w:rPr>
-            </w:pPr>
-            <w:r>
-              <w:rPr>
-                <w:lang w:val="vi-VN"/>
-              </w:rPr>
-              <w:t>94</w:t>
-            </w:r>
-            <w:r>
-              <w:rPr>
-                <w:lang w:val="vi-VN"/>
-              </w:rPr>
-              <w:t>.</w:t>
-            </w:r>
-            <w:r>
-              <w:rPr>
-                <w:lang w:val="vi-VN"/>
-              </w:rPr>
-              <w:t>8542</w:t>
-            </w:r>
-            <w:r>
-              <w:rPr>
-                <w:lang w:val="vi-VN"/>
-              </w:rPr>
-              <w:t>%</w:t>
-            </w:r>
-          </w:p>
-        </w:tc>
-        <w:tc>
-          <w:tcPr>
-            <w:tcW w:w="1984" w:type="dxa"/>
-          </w:tcPr>
-          <w:p>
-            <w:pPr>
-              <w:spacing w:line="360" w:lineRule="auto"/>
-              <w:jc w:val="center"/>
-              <w:rPr>
-                <w:lang w:val="vi-VN"/>
-              </w:rPr>
-            </w:pPr>
-            <w:r>
-              <w:rPr>
-                <w:lang w:val="vi-VN"/>
-              </w:rPr>
-              <w:t>0</w:t>
-            </w:r>
-            <w:r>
-              <w:rPr>
-                <w:lang w:val="vi-VN"/>
-              </w:rPr>
-              <w:t>.</w:t>
-            </w:r>
-            <w:r>
-              <w:rPr>
-                <w:lang w:val="vi-VN"/>
-              </w:rPr>
-              <w:t>028</w:t>
-            </w:r>
-            <w:r>
-              <w:rPr>
-                <w:lang w:val="vi-VN"/>
-              </w:rPr>
-              <w:t>%</w:t>
-            </w:r>
-          </w:p>
-        </w:tc>
-        <w:tc>
-          <w:tcPr>
-            <w:tcW w:w="1985" w:type="dxa"/>
-          </w:tcPr>
-          <w:p>
-            <w:pPr>
-              <w:spacing w:line="360" w:lineRule="auto"/>
-              <w:jc w:val="center"/>
-              <w:rPr>
-                <w:lang w:val="vi-VN"/>
-              </w:rPr>
-            </w:pPr>
-            <w:r>
-              <w:rPr>
-                <w:lang w:val="vi-VN"/>
-              </w:rPr>
-              <w:t>33</w:t>
-            </w:r>
-            <w:r>
-              <w:rPr>
-                <w:lang w:val="vi-VN"/>
-              </w:rPr>
-              <w:t>.</w:t>
-            </w:r>
-            <w:r>
-              <w:rPr>
-                <w:lang w:val="vi-VN"/>
-              </w:rPr>
-              <w:t>3727</w:t>
-            </w:r>
-            <w:r>
-              <w:rPr>
-                <w:lang w:val="vi-VN"/>
-              </w:rPr>
-              <w:t>%</w:t>
-            </w:r>
-          </w:p>
-        </w:tc>
-      </w:tr>
-      <w:tr>
-        <w:tc>
-          <w:tcPr>
-            <w:tcW w:w="1242" w:type="dxa"/>
-          </w:tcPr>
-          <w:p>
-            <w:pPr>
-              <w:spacing w:line="360" w:lineRule="auto"/>
-              <w:jc w:val="center"/>
-              <w:rPr>
-                <w:lang w:val="vi-VN"/>
-              </w:rPr>
-            </w:pPr>
-            <w:proofErr w:type="spellStart"/>
-            <w:r>
-              <w:rPr>
-                <w:lang w:val="vi-VN"/>
-              </w:rPr>
-              <w:t>ResNet</w:t>
-            </w:r>
-            <w:proofErr w:type="spellEnd"/>
-          </w:p>
-        </w:tc>
-        <w:tc>
-          <w:tcPr>
-            <w:tcW w:w="2155" w:type="dxa"/>
-          </w:tcPr>
-          <w:p>
-            <w:pPr>
-              <w:spacing w:line="360" w:lineRule="auto"/>
-              <w:jc w:val="center"/>
-              <w:rPr>
-                <w:lang w:val="vi-VN"/>
-              </w:rPr>
-            </w:pPr>
-            <w:r>
-              <w:rPr>
-                <w:lang w:val="vi-VN"/>
-              </w:rPr>
-              <w:t>99</w:t>
-            </w:r>
-            <w:r>
-              <w:rPr>
-                <w:lang w:val="vi-VN"/>
-              </w:rPr>
-              <w:t>.</w:t>
-            </w:r>
-            <w:r>
-              <w:rPr>
-                <w:lang w:val="vi-VN"/>
-              </w:rPr>
-              <w:t>3896</w:t>
-            </w:r>
-            <w:r>
-              <w:rPr>
-                <w:lang w:val="vi-VN"/>
-              </w:rPr>
-              <w:t>%</w:t>
-            </w:r>
-          </w:p>
-        </w:tc>
-        <w:tc>
-          <w:tcPr>
-            <w:tcW w:w="2127" w:type="dxa"/>
-          </w:tcPr>
-          <w:p>
-            <w:pPr>
-              <w:spacing w:line="360" w:lineRule="auto"/>
-              <w:jc w:val="center"/>
-              <w:rPr>
-                <w:lang w:val="vi-VN"/>
-              </w:rPr>
-            </w:pPr>
-            <w:r>
-              <w:rPr>
-                <w:lang w:val="vi-VN"/>
-              </w:rPr>
-              <w:t>96</w:t>
-            </w:r>
-            <w:r>
-              <w:rPr>
-                <w:lang w:val="vi-VN"/>
-              </w:rPr>
-              <w:t>.</w:t>
-            </w:r>
-            <w:r>
-              <w:rPr>
-                <w:lang w:val="vi-VN"/>
-              </w:rPr>
-              <w:t>2264</w:t>
-            </w:r>
-            <w:r>
-              <w:rPr>
-                <w:lang w:val="vi-VN"/>
-              </w:rPr>
-              <w:t>%</w:t>
-            </w:r>
-          </w:p>
-        </w:tc>
-        <w:tc>
-          <w:tcPr>
-            <w:tcW w:w="1984" w:type="dxa"/>
-          </w:tcPr>
-          <w:p>
-            <w:pPr>
-              <w:spacing w:line="360" w:lineRule="auto"/>
-              <w:jc w:val="center"/>
-              <w:rPr>
-                <w:lang w:val="vi-VN"/>
-              </w:rPr>
-            </w:pPr>
-            <w:r>
-              <w:rPr>
-                <w:lang w:val="vi-VN"/>
-              </w:rPr>
-              <w:t>2</w:t>
-            </w:r>
-            <w:r>
-              <w:rPr>
-                <w:lang w:val="vi-VN"/>
-              </w:rPr>
-              <w:t>.</w:t>
-            </w:r>
-            <w:r>
-              <w:rPr>
-                <w:lang w:val="vi-VN"/>
-              </w:rPr>
-              <w:t>9615</w:t>
-            </w:r>
-            <w:r>
-              <w:rPr>
-                <w:lang w:val="vi-VN"/>
-              </w:rPr>
-              <w:t>%</w:t>
-            </w:r>
-          </w:p>
-        </w:tc>
-        <w:tc>
-          <w:tcPr>
-            <w:tcW w:w="1985" w:type="dxa"/>
-          </w:tcPr>
-          <w:p>
-            <w:pPr>
-              <w:spacing w:line="360" w:lineRule="auto"/>
-              <w:jc w:val="center"/>
-              <w:rPr>
-                <w:lang w:val="vi-VN"/>
-              </w:rPr>
-            </w:pPr>
-            <w:r>
-              <w:rPr>
-                <w:lang w:val="vi-VN"/>
-              </w:rPr>
-              <w:t>10</w:t>
-            </w:r>
-            <w:r>
-              <w:rPr>
-                <w:lang w:val="vi-VN"/>
-              </w:rPr>
-              <w:t>.</w:t>
-            </w:r>
-            <w:r>
-              <w:rPr>
-                <w:lang w:val="vi-VN"/>
-              </w:rPr>
-              <w:t>2828</w:t>
-            </w:r>
-            <w:r>
-              <w:rPr>
-                <w:lang w:val="vi-VN"/>
-              </w:rPr>
-              <w:t>%</w:t>
-            </w:r>
-          </w:p>
-        </w:tc>
-      </w:tr>
-      <w:tr>
-        <w:tc>
-          <w:tcPr>
-            <w:tcW w:w="1242" w:type="dxa"/>
-          </w:tcPr>
-          <w:p>
-            <w:pPr>
-              <w:spacing w:line="360" w:lineRule="auto"/>
-              <w:jc w:val="center"/>
-              <w:rPr>
-                <w:lang w:val="vi-VN"/>
-              </w:rPr>
-            </w:pPr>
-            <w:proofErr w:type="spellStart"/>
-            <w:r>
-              <w:rPr>
-                <w:lang w:val="vi-VN"/>
-              </w:rPr>
-              <w:t>DenseNet</w:t>
-            </w:r>
-            <w:proofErr w:type="spellEnd"/>
-          </w:p>
-        </w:tc>
-        <w:tc>
-          <w:tcPr>
-            <w:tcW w:w="2155" w:type="dxa"/>
-          </w:tcPr>
-          <w:p>
-            <w:pPr>
-              <w:spacing w:line="360" w:lineRule="auto"/>
-              <w:jc w:val="center"/>
-              <w:rPr>
-                <w:lang w:val="vi-VN"/>
-              </w:rPr>
-            </w:pPr>
-            <w:r>
-              <w:rPr>
-                <w:lang w:val="vi-VN"/>
-              </w:rPr>
-              <w:t>100</w:t>
-            </w:r>
-            <w:r>
-              <w:rPr>
-                <w:lang w:val="vi-VN"/>
-              </w:rPr>
-              <w:t>%</w:t>
-            </w:r>
-          </w:p>
-        </w:tc>
-        <w:tc>
-          <w:tcPr>
-            <w:tcW w:w="2127" w:type="dxa"/>
-          </w:tcPr>
-          <w:p>
-            <w:pPr>
-              <w:spacing w:line="360" w:lineRule="auto"/>
-              <w:jc w:val="center"/>
-              <w:rPr>
-                <w:lang w:val="vi-VN"/>
-              </w:rPr>
-            </w:pPr>
-            <w:r>
-              <w:rPr>
-                <w:lang w:val="vi-VN"/>
-              </w:rPr>
-              <w:t>97</w:t>
-            </w:r>
-            <w:r>
-              <w:rPr>
-                <w:lang w:val="vi-VN"/>
-              </w:rPr>
-              <w:t>.</w:t>
-            </w:r>
-            <w:r>
-              <w:rPr>
-                <w:lang w:val="vi-VN"/>
-              </w:rPr>
-              <w:t>5986</w:t>
-            </w:r>
-            <w:r>
-              <w:rPr>
-                <w:lang w:val="vi-VN"/>
-              </w:rPr>
-              <w:t>%</w:t>
-            </w:r>
-          </w:p>
-        </w:tc>
-        <w:tc>
-          <w:tcPr>
-            <w:tcW w:w="1984" w:type="dxa"/>
-          </w:tcPr>
-          <w:p>
-            <w:pPr>
-              <w:spacing w:line="360" w:lineRule="auto"/>
-              <w:jc w:val="center"/>
-              <w:rPr>
-                <w:lang w:val="vi-VN"/>
-              </w:rPr>
-            </w:pPr>
-            <w:r>
-              <w:rPr>
-                <w:lang w:val="vi-VN"/>
-              </w:rPr>
-              <w:t>0</w:t>
-            </w:r>
-            <w:r>
-              <w:rPr>
-                <w:lang w:val="vi-VN"/>
-              </w:rPr>
-              <w:t>.</w:t>
-            </w:r>
-            <w:r>
-              <w:rPr>
-                <w:lang w:val="vi-VN"/>
-              </w:rPr>
-              <w:t>0031</w:t>
-            </w:r>
-            <w:r>
-              <w:rPr>
-                <w:lang w:val="vi-VN"/>
-              </w:rPr>
-              <w:t>%</w:t>
-            </w:r>
-          </w:p>
-        </w:tc>
-        <w:tc>
-          <w:tcPr>
-            <w:tcW w:w="1985" w:type="dxa"/>
-          </w:tcPr>
-          <w:p>
-            <w:pPr>
-              <w:spacing w:line="360" w:lineRule="auto"/>
-              <w:jc w:val="center"/>
-              <w:rPr>
-                <w:lang w:val="vi-VN"/>
-              </w:rPr>
-            </w:pPr>
-            <w:r>
-              <w:rPr>
-                <w:lang w:val="vi-VN"/>
-              </w:rPr>
-              <w:t>13</w:t>
-            </w:r>
-            <w:r>
-              <w:rPr>
-                <w:lang w:val="vi-VN"/>
-              </w:rPr>
-              <w:t>.</w:t>
-            </w:r>
-            <w:r>
-              <w:rPr>
-                <w:lang w:val="vi-VN"/>
-              </w:rPr>
-              <w:t>7926</w:t>
-            </w:r>
-            <w:r>
-              <w:rPr>
-                <w:lang w:val="vi-VN"/>
-              </w:rPr>
-              <w:t>%</w:t>
-            </w:r>
-          </w:p>
-        </w:tc>
-      </w:tr>
-    </w:tbl>
+        <w:t>Tiếp theo, chúng ta sẽ sử dụng ma trận nhầm lẫn để</w:t>
+      </w:r>
+      <w:r>
+        <w:rPr>
+          <w:lang w:val="vi-VN"/>
+        </w:rPr>
+        <w:t xml:space="preserve"> </w:t>
+      </w:r>
+      <w:r>
+        <w:rPr>
+          <w:lang w:val="vi-VN"/>
+        </w:rPr>
+        <w:t>đánh giá các hiệu suất của các mô hình</w:t>
+      </w:r>
+      <w:r>
+        <w:rPr>
+          <w:lang w:val="vi-VN"/>
+        </w:rPr>
+        <w:t>.</w:t>
+      </w:r>
+      <w:r>
+        <w:rPr>
+          <w:lang w:val="vi-VN"/>
+        </w:rPr>
+        <w:t xml:space="preserve"> </w:t>
+      </w:r>
+      <w:r>
+        <w:rPr>
+          <w:lang w:val="vi-VN"/>
+        </w:rPr>
+        <w:t xml:space="preserve">Ma trận nhầm lẫn là một công cụ hữu ích </w:t>
+      </w:r>
+      <w:r>
+        <w:rPr>
+          <w:lang w:val="vi-VN"/>
+        </w:rPr>
+        <w:t xml:space="preserve">cung cấp cái nhìn chi tiết về </w:t>
+      </w:r>
+      <w:r>
+        <w:rPr>
+          <w:lang w:val="vi-VN"/>
+        </w:rPr>
+        <w:t>số lượng dự đoán đúng và sai của mô hình trong các lớp khác nhau</w:t>
+      </w:r>
+      <w:r>
+        <w:rPr>
+          <w:lang w:val="vi-VN"/>
+        </w:rPr>
+        <w:t>, giúp hiểu rõ hơn về hiệu quả của mô hình trong việc phân biệt giữa các lớp</w:t>
+      </w:r>
+      <w:r>
+        <w:rPr>
+          <w:lang w:val="vi-VN"/>
+        </w:rPr>
+        <w:t>.</w:t>
+      </w:r>
+    </w:p>
     <w:p>
       <w:pPr>
         <w:spacing w:line="360" w:lineRule="auto"/>
@@ -30610,409 +29834,6 @@
         <w:rPr>
           <w:lang w:val="vi-VN"/>
         </w:rPr>
-        <w:t>Kết quả thu được từ bảng cho thấy mô hình CNN có độ chính xác tuyệt đối trên tập huấn luyện, có nghĩa là mô hình đã học</w:t>
-      </w:r>
-      <w:r>
-        <w:rPr>
-          <w:lang w:val="vi-VN"/>
-        </w:rPr>
-        <w:t xml:space="preserve"> chính xác</w:t>
-      </w:r>
-      <w:r>
-        <w:rPr>
-          <w:lang w:val="vi-VN"/>
-        </w:rPr>
-        <w:t xml:space="preserve"> được tất cả các mẫu trong tập huấn luyện. </w:t>
-      </w:r>
-      <w:r>
-        <w:rPr>
-          <w:lang w:val="vi-VN"/>
-        </w:rPr>
-        <w:lastRenderedPageBreak/>
-        <w:t xml:space="preserve">Tuy nhiên, độ chính xác trên tập đánh giá chỉ đạt </w:t>
-      </w:r>
-      <w:r>
-        <w:rPr>
-          <w:lang w:val="vi-VN"/>
-        </w:rPr>
-        <w:t>94.8542%</w:t>
-      </w:r>
-      <w:r>
-        <w:rPr>
-          <w:lang w:val="vi-VN"/>
-        </w:rPr>
-        <w:t xml:space="preserve">, cho thấy mô hình đã bị </w:t>
-      </w:r>
-      <w:r>
-        <w:rPr>
-          <w:lang w:val="vi-VN"/>
-        </w:rPr>
-        <w:t>quá khớp</w:t>
-      </w:r>
-      <w:r>
-        <w:rPr>
-          <w:lang w:val="vi-VN"/>
-        </w:rPr>
-        <w:t>. Giá trị mất mát trên tập huấn luyện rất thấp (</w:t>
-      </w:r>
-      <w:r>
-        <w:rPr>
-          <w:lang w:val="vi-VN"/>
-        </w:rPr>
-        <w:t>0.028%</w:t>
-      </w:r>
-      <w:r>
-        <w:rPr>
-          <w:lang w:val="vi-VN"/>
-        </w:rPr>
-        <w:t>) nhưng lại tăng đáng kể trên tập đánh giá (</w:t>
-      </w:r>
-      <w:r>
-        <w:rPr>
-          <w:lang w:val="vi-VN"/>
-        </w:rPr>
-        <w:t>33.3727%</w:t>
-      </w:r>
-      <w:r>
-        <w:rPr>
-          <w:lang w:val="vi-VN"/>
-        </w:rPr>
-        <w:t xml:space="preserve">), càng củng cố nhận định về hiện tượng </w:t>
-      </w:r>
-      <w:r>
-        <w:rPr>
-          <w:lang w:val="vi-VN"/>
-        </w:rPr>
-        <w:t>quá khớp</w:t>
-      </w:r>
-      <w:r>
-        <w:rPr>
-          <w:lang w:val="vi-VN"/>
-        </w:rPr>
-        <w:t xml:space="preserve"> của mô hình.</w:t>
-      </w:r>
-    </w:p>
-    <w:p>
-      <w:pPr>
-        <w:spacing w:line="360" w:lineRule="auto"/>
-        <w:ind w:firstLine="720"/>
-        <w:jc w:val="both"/>
-        <w:rPr>
-          <w:lang w:val="vi-VN"/>
-        </w:rPr>
-      </w:pPr>
-      <w:r>
-        <w:rPr>
-          <w:lang w:val="vi-VN"/>
-        </w:rPr>
-        <w:t xml:space="preserve">Mô hình </w:t>
-      </w:r>
-      <w:proofErr w:type="spellStart"/>
-      <w:r>
-        <w:rPr>
-          <w:lang w:val="vi-VN"/>
-        </w:rPr>
-        <w:t>ResNet</w:t>
-      </w:r>
-      <w:proofErr w:type="spellEnd"/>
-      <w:r>
-        <w:rPr>
-          <w:lang w:val="vi-VN"/>
-        </w:rPr>
-        <w:t xml:space="preserve"> có độ chính xác trên tập huấn luyện là </w:t>
-      </w:r>
-      <w:r>
-        <w:rPr>
-          <w:lang w:val="vi-VN"/>
-        </w:rPr>
-        <w:t>99.3896%</w:t>
-      </w:r>
-      <w:r>
-        <w:rPr>
-          <w:lang w:val="vi-VN"/>
-        </w:rPr>
-        <w:t xml:space="preserve"> và trên tập đánh giá là </w:t>
-      </w:r>
-      <w:r>
-        <w:rPr>
-          <w:lang w:val="vi-VN"/>
-        </w:rPr>
-        <w:t>96.2264%</w:t>
-      </w:r>
-      <w:r>
-        <w:rPr>
-          <w:lang w:val="vi-VN"/>
-        </w:rPr>
-        <w:t xml:space="preserve">. Kết quả này cho thấy </w:t>
-      </w:r>
-      <w:proofErr w:type="spellStart"/>
-      <w:r>
-        <w:rPr>
-          <w:lang w:val="vi-VN"/>
-        </w:rPr>
-        <w:t>ResNet</w:t>
-      </w:r>
-      <w:proofErr w:type="spellEnd"/>
-      <w:r>
-        <w:rPr>
-          <w:lang w:val="vi-VN"/>
-        </w:rPr>
-        <w:t xml:space="preserve"> có khả năng khái quát hóa tốt hơn so với CNN, mặc dù vẫn có một chút chênh lệch giữa hai tập dữ liệu. Giá trị mất mát trên tập huấn luyện là </w:t>
-      </w:r>
-      <w:r>
-        <w:rPr>
-          <w:lang w:val="vi-VN"/>
-        </w:rPr>
-        <w:t xml:space="preserve">2.9615% </w:t>
-      </w:r>
-      <w:r>
-        <w:rPr>
-          <w:lang w:val="vi-VN"/>
-        </w:rPr>
-        <w:t xml:space="preserve">và trên tập đánh giá là </w:t>
-      </w:r>
-      <w:r>
-        <w:rPr>
-          <w:lang w:val="vi-VN"/>
-        </w:rPr>
-        <w:t>10.2828%</w:t>
-      </w:r>
-      <w:r>
-        <w:rPr>
-          <w:lang w:val="vi-VN"/>
-        </w:rPr>
-        <w:t xml:space="preserve">, chứng tỏ mô hình đã học tốt và có khả năng giảm thiểu lỗi trên dữ liệu mới. Với sự cân bằng giữa độ chính xác và </w:t>
-      </w:r>
-      <w:r>
-        <w:rPr>
-          <w:lang w:val="vi-VN"/>
-        </w:rPr>
-        <w:t>độ</w:t>
-      </w:r>
-      <w:r>
-        <w:rPr>
-          <w:lang w:val="vi-VN"/>
-        </w:rPr>
-        <w:t xml:space="preserve"> mất mát thấp trên cả hai tập dữ liệu, </w:t>
-      </w:r>
-      <w:proofErr w:type="spellStart"/>
-      <w:r>
-        <w:rPr>
-          <w:lang w:val="vi-VN"/>
-        </w:rPr>
-        <w:t>ResNet</w:t>
-      </w:r>
-      <w:proofErr w:type="spellEnd"/>
-      <w:r>
-        <w:rPr>
-          <w:lang w:val="vi-VN"/>
-        </w:rPr>
-        <w:t xml:space="preserve"> cho thấy đây là một mô hình mạnh mẽ và hiệu quả.</w:t>
-      </w:r>
-    </w:p>
-    <w:p>
-      <w:pPr>
-        <w:spacing w:line="360" w:lineRule="auto"/>
-        <w:ind w:firstLine="720"/>
-        <w:jc w:val="both"/>
-        <w:rPr>
-          <w:lang w:val="vi-VN"/>
-        </w:rPr>
-      </w:pPr>
-      <w:r>
-        <w:rPr>
-          <w:lang w:val="vi-VN"/>
-        </w:rPr>
-        <w:t xml:space="preserve">Mô hình </w:t>
-      </w:r>
-      <w:proofErr w:type="spellStart"/>
-      <w:r>
-        <w:rPr>
-          <w:lang w:val="vi-VN"/>
-        </w:rPr>
-        <w:t>DenseNet</w:t>
-      </w:r>
-      <w:proofErr w:type="spellEnd"/>
-      <w:r>
-        <w:rPr>
-          <w:lang w:val="vi-VN"/>
-        </w:rPr>
-        <w:t xml:space="preserve"> đạt độ chính xác tuyệt đối trên tập huấn luyện và độ chính xác trên tập đánh giá là 97</w:t>
-      </w:r>
-      <w:r>
-        <w:rPr>
-          <w:lang w:val="vi-VN"/>
-        </w:rPr>
-        <w:t>.</w:t>
-      </w:r>
-      <w:r>
-        <w:rPr>
-          <w:lang w:val="vi-VN"/>
-        </w:rPr>
-        <w:t>5986</w:t>
-      </w:r>
-      <w:r>
-        <w:rPr>
-          <w:lang w:val="vi-VN"/>
-        </w:rPr>
-        <w:t>%</w:t>
-      </w:r>
-      <w:r>
-        <w:rPr>
-          <w:lang w:val="vi-VN"/>
-        </w:rPr>
-        <w:t xml:space="preserve">, cao nhất trong ba mô hình. Điều này cho thấy </w:t>
-      </w:r>
-      <w:proofErr w:type="spellStart"/>
-      <w:r>
-        <w:rPr>
-          <w:lang w:val="vi-VN"/>
-        </w:rPr>
-        <w:t>DenseNet</w:t>
-      </w:r>
-      <w:proofErr w:type="spellEnd"/>
-      <w:r>
-        <w:rPr>
-          <w:lang w:val="vi-VN"/>
-        </w:rPr>
-        <w:t xml:space="preserve"> có khả năng học tốt các đặc trưng của dữ liệu và khái quát hóa tốt khi gặp dữ liệu mới. Giá trị mất mát trên tập huấn luyện là </w:t>
-      </w:r>
-      <w:r>
-        <w:rPr>
-          <w:lang w:val="vi-VN"/>
-        </w:rPr>
-        <w:t xml:space="preserve">0.0031% </w:t>
-      </w:r>
-      <w:r>
-        <w:rPr>
-          <w:lang w:val="vi-VN"/>
-        </w:rPr>
-        <w:t xml:space="preserve">và trên tập đánh giá là </w:t>
-      </w:r>
-      <w:r>
-        <w:rPr>
-          <w:lang w:val="vi-VN"/>
-        </w:rPr>
-        <w:t>13.7926%</w:t>
-      </w:r>
-      <w:r>
-        <w:rPr>
-          <w:lang w:val="vi-VN"/>
-        </w:rPr>
-        <w:t xml:space="preserve">, thấp hơn so với CNN nhưng cao hơn so với </w:t>
-      </w:r>
-      <w:proofErr w:type="spellStart"/>
-      <w:r>
-        <w:rPr>
-          <w:lang w:val="vi-VN"/>
-        </w:rPr>
-        <w:t>ResNet</w:t>
-      </w:r>
-      <w:proofErr w:type="spellEnd"/>
-      <w:r>
-        <w:rPr>
-          <w:lang w:val="vi-VN"/>
-        </w:rPr>
-        <w:t xml:space="preserve">. Mặc dù thời gian xử lý dài hơn, </w:t>
-      </w:r>
-      <w:proofErr w:type="spellStart"/>
-      <w:r>
-        <w:rPr>
-          <w:lang w:val="vi-VN"/>
-        </w:rPr>
-        <w:t>DenseNet</w:t>
-      </w:r>
-      <w:proofErr w:type="spellEnd"/>
-      <w:r>
-        <w:rPr>
-          <w:lang w:val="vi-VN"/>
-        </w:rPr>
-        <w:t xml:space="preserve"> vẫn được đánh giá cao về hiệu suất và khả năng phân loại.</w:t>
-      </w:r>
-    </w:p>
-    <w:p>
-      <w:pPr>
-        <w:spacing w:line="360" w:lineRule="auto"/>
-        <w:ind w:firstLine="720"/>
-        <w:jc w:val="both"/>
-        <w:rPr>
-          <w:lang w:val="vi-VN"/>
-        </w:rPr>
-      </w:pPr>
-      <w:r>
-        <w:rPr>
-          <w:lang w:val="vi-VN"/>
-        </w:rPr>
-        <w:t>Tiếp theo, chúng ta sẽ sử dụng ma trận nhầm lẫn để</w:t>
-      </w:r>
-      <w:r>
-        <w:rPr>
-          <w:lang w:val="vi-VN"/>
-        </w:rPr>
-        <w:t xml:space="preserve"> </w:t>
-      </w:r>
-      <w:r>
-        <w:rPr>
-          <w:lang w:val="vi-VN"/>
-        </w:rPr>
-        <w:t>đánh giá các hiệu suất của các mô hình</w:t>
-      </w:r>
-      <w:r>
-        <w:rPr>
-          <w:lang w:val="vi-VN"/>
-        </w:rPr>
-        <w:t>.</w:t>
-      </w:r>
-      <w:r>
-        <w:rPr>
-          <w:lang w:val="vi-VN"/>
-        </w:rPr>
-        <w:t xml:space="preserve"> </w:t>
-      </w:r>
-      <w:r>
-        <w:rPr>
-          <w:lang w:val="vi-VN"/>
-        </w:rPr>
-        <w:t xml:space="preserve">Ma trận nhầm lẫn là một công cụ hữu ích </w:t>
-      </w:r>
-      <w:r>
-        <w:rPr>
-          <w:lang w:val="vi-VN"/>
-        </w:rPr>
-        <w:t xml:space="preserve">cung cấp cái nhìn chi tiết về </w:t>
-      </w:r>
-      <w:r>
-        <w:rPr>
-          <w:lang w:val="vi-VN"/>
-        </w:rPr>
-        <w:t>số lượng dự đoán đúng và sai của mô hình trong các lớp khác nhau</w:t>
-      </w:r>
-      <w:r>
-        <w:rPr>
-          <w:lang w:val="vi-VN"/>
-        </w:rPr>
-        <w:t>, giúp hiểu rõ hơn về hiệu quả của mô hình trong việc phân biệt giữa các lớp</w:t>
-      </w:r>
-      <w:r>
-        <w:rPr>
-          <w:lang w:val="vi-VN"/>
-        </w:rPr>
-        <w:t>.</w:t>
-      </w:r>
-    </w:p>
-    <w:p>
-      <w:pPr>
-        <w:spacing w:line="360" w:lineRule="auto"/>
-        <w:ind w:firstLine="720"/>
-        <w:jc w:val="both"/>
-        <w:rPr>
-          <w:lang w:val="vi-VN"/>
-        </w:rPr>
-      </w:pPr>
-      <w:r>
-        <w:rPr>
-          <w:lang w:val="vi-VN"/>
-        </w:rPr>
         <w:t xml:space="preserve">Cấu trúc của ma trận bao gồm bốn giá trị chính: </w:t>
       </w:r>
       <w:proofErr w:type="spellStart"/>
@@ -31160,6 +29981,7 @@
           <w:noProof/>
           <w:lang w:val="vi-VN"/>
         </w:rPr>
+        <w:lastRenderedPageBreak/>
         <w:drawing>
           <wp:inline distT="0" distB="0" distL="0" distR="0" wp14:anchorId="62D6C5E2" wp14:editId="2ABEDD80">
             <wp:extent cx="2989089" cy="2241734"/>
@@ -31220,7 +30042,7 @@
           <w:lang w:val="vi-VN"/>
         </w:rPr>
       </w:pPr>
-      <w:bookmarkStart w:id="81" w:name="_Toc173335906"/>
+      <w:bookmarkStart w:id="80" w:name="_Toc173361059"/>
       <w:r>
         <w:rPr>
           <w:b/>
@@ -31330,7 +30152,7 @@
           </w:r>
         </w:sdtContent>
       </w:sdt>
-      <w:bookmarkEnd w:id="81"/>
+      <w:bookmarkEnd w:id="80"/>
     </w:p>
     <w:p>
       <w:pPr>
@@ -31371,7 +30193,6 @@
         <w:rPr>
           <w:lang w:val="vi-VN"/>
         </w:rPr>
-        <w:lastRenderedPageBreak/>
         <w:t xml:space="preserve">TP </w:t>
       </w:r>
       <w:r>
@@ -31818,6 +30639,7 @@
           <w:noProof/>
           <w:lang w:val="vi-VN"/>
         </w:rPr>
+        <w:lastRenderedPageBreak/>
         <w:drawing>
           <wp:inline distT="0" distB="0" distL="0" distR="0" wp14:anchorId="046BF380" wp14:editId="22326EED">
             <wp:extent cx="4587368" cy="4587368"/>
@@ -31870,7 +30692,7 @@
           <w:bCs/>
         </w:rPr>
       </w:pPr>
-      <w:bookmarkStart w:id="82" w:name="_Toc173335907"/>
+      <w:bookmarkStart w:id="81" w:name="_Toc173361060"/>
       <w:proofErr w:type="spellStart"/>
       <w:r>
         <w:rPr>
@@ -32026,7 +30848,7 @@
         </w:rPr>
         <w:t xml:space="preserve"> CNN</w:t>
       </w:r>
-      <w:bookmarkEnd w:id="82"/>
+      <w:bookmarkEnd w:id="81"/>
     </w:p>
     <w:p>
       <w:pPr>
@@ -32041,7 +30863,6 @@
         <w:rPr>
           <w:lang w:val="vi-VN"/>
         </w:rPr>
-        <w:lastRenderedPageBreak/>
         <w:t>Từ ma trận này, có thể nhận thấy mô hình CNN có khả năng phân loại tốt với mức độ chính xác khá cao, mặc dù vẫn còn tồn tại một số sai sót trong việc phân biệt giữa các lớp.</w:t>
       </w:r>
     </w:p>
@@ -32327,6 +31148,7 @@
         <w:rPr>
           <w:noProof/>
         </w:rPr>
+        <w:lastRenderedPageBreak/>
         <w:drawing>
           <wp:inline distT="0" distB="0" distL="0" distR="0" wp14:anchorId="2A1B669E" wp14:editId="28CA2FCA">
             <wp:extent cx="4564316" cy="4564316"/>
@@ -32379,7 +31201,7 @@
           <w:bCs/>
         </w:rPr>
       </w:pPr>
-      <w:bookmarkStart w:id="83" w:name="_Toc173335908"/>
+      <w:bookmarkStart w:id="82" w:name="_Toc173361061"/>
       <w:proofErr w:type="spellStart"/>
       <w:r>
         <w:rPr>
@@ -32543,7 +31365,7 @@
         </w:rPr>
         <w:t>ResNet</w:t>
       </w:r>
-      <w:bookmarkEnd w:id="83"/>
+      <w:bookmarkEnd w:id="82"/>
       <w:proofErr w:type="spellEnd"/>
     </w:p>
     <w:p>
@@ -32645,14 +31467,7 @@
         <w:rPr>
           <w:lang w:val="vi-VN"/>
         </w:rPr>
-        <w:t xml:space="preserve">, cho thấy mô hình này có độ chính xác cao hơn trong việc phân loại </w:t>
-      </w:r>
-      <w:r>
-        <w:rPr>
-          <w:lang w:val="vi-VN"/>
-        </w:rPr>
-        <w:lastRenderedPageBreak/>
-        <w:t xml:space="preserve">đúng các trường hợp. </w:t>
+        <w:t xml:space="preserve">, cho thấy mô hình này có độ chính xác cao hơn trong việc phân loại đúng các trường hợp. </w:t>
       </w:r>
       <w:r>
         <w:rPr>
@@ -32861,6 +31676,7 @@
         <w:rPr>
           <w:noProof/>
         </w:rPr>
+        <w:lastRenderedPageBreak/>
         <w:drawing>
           <wp:inline distT="0" distB="0" distL="0" distR="0" wp14:anchorId="0A87809B" wp14:editId="2A126014">
             <wp:extent cx="4418319" cy="4418319"/>
@@ -32913,7 +31729,7 @@
           <w:bCs/>
         </w:rPr>
       </w:pPr>
-      <w:bookmarkStart w:id="84" w:name="_Toc173335909"/>
+      <w:bookmarkStart w:id="83" w:name="_Toc173361062"/>
       <w:proofErr w:type="spellStart"/>
       <w:r>
         <w:rPr>
@@ -33077,7 +31893,7 @@
         </w:rPr>
         <w:t>DenseNet</w:t>
       </w:r>
-      <w:bookmarkEnd w:id="84"/>
+      <w:bookmarkEnd w:id="83"/>
       <w:proofErr w:type="spellEnd"/>
     </w:p>
     <w:p>
@@ -33383,134 +32199,140 @@
         <w:rPr>
           <w:lang w:val="vi-VN"/>
         </w:rPr>
+        <w:t>Dựa trên các kết quả</w:t>
+      </w:r>
+      <w:r>
+        <w:rPr>
+          <w:lang w:val="vi-VN"/>
+        </w:rPr>
+        <w:t xml:space="preserve"> về độ chính xác và</w:t>
+      </w:r>
+      <w:r>
+        <w:rPr>
+          <w:lang w:val="vi-VN"/>
+        </w:rPr>
+        <w:t xml:space="preserve"> ma trận nhầm lẫn</w:t>
+      </w:r>
+      <w:r>
+        <w:rPr>
+          <w:lang w:val="vi-VN"/>
+        </w:rPr>
+        <w:t xml:space="preserve"> đã được trình bày như trên</w:t>
+      </w:r>
+      <w:r>
+        <w:rPr>
+          <w:lang w:val="vi-VN"/>
+        </w:rPr>
+        <w:t xml:space="preserve">, có thể thấy rằng mô hình </w:t>
+      </w:r>
+      <w:proofErr w:type="spellStart"/>
+      <w:r>
+        <w:rPr>
+          <w:lang w:val="vi-VN"/>
+        </w:rPr>
+        <w:t>ResNet</w:t>
+      </w:r>
+      <w:proofErr w:type="spellEnd"/>
+      <w:r>
+        <w:rPr>
+          <w:lang w:val="vi-VN"/>
+        </w:rPr>
+        <w:t xml:space="preserve"> có hiệu quả hơn cả trong việc phân loại hình ảnh giữa các lớp "</w:t>
+      </w:r>
+      <w:proofErr w:type="spellStart"/>
+      <w:r>
+        <w:rPr>
+          <w:lang w:val="vi-VN"/>
+        </w:rPr>
+        <w:t>Normal</w:t>
+      </w:r>
+      <w:proofErr w:type="spellEnd"/>
+      <w:r>
+        <w:rPr>
+          <w:lang w:val="vi-VN"/>
+        </w:rPr>
+        <w:t>" và "</w:t>
+      </w:r>
+      <w:proofErr w:type="spellStart"/>
+      <w:r>
+        <w:rPr>
+          <w:lang w:val="vi-VN"/>
+        </w:rPr>
+        <w:t>Pneumonia</w:t>
+      </w:r>
+      <w:proofErr w:type="spellEnd"/>
+      <w:r>
+        <w:rPr>
+          <w:lang w:val="vi-VN"/>
+        </w:rPr>
+        <w:t>".</w:t>
+      </w:r>
+      <w:r>
+        <w:rPr>
+          <w:lang w:val="vi-VN"/>
+        </w:rPr>
+        <w:t xml:space="preserve"> Ở chỉ số độ chính xác, </w:t>
+      </w:r>
+      <w:r>
+        <w:rPr>
+          <w:lang w:val="vi-VN"/>
+        </w:rPr>
+        <w:t xml:space="preserve">mặc dù độ chính xác của </w:t>
+      </w:r>
+      <w:proofErr w:type="spellStart"/>
+      <w:r>
+        <w:rPr>
+          <w:lang w:val="vi-VN"/>
+        </w:rPr>
+        <w:t>ResNet</w:t>
+      </w:r>
+      <w:proofErr w:type="spellEnd"/>
+      <w:r>
+        <w:rPr>
+          <w:lang w:val="vi-VN"/>
+        </w:rPr>
+        <w:t xml:space="preserve"> thấp hơn một chút so với </w:t>
+      </w:r>
+      <w:proofErr w:type="spellStart"/>
+      <w:r>
+        <w:rPr>
+          <w:lang w:val="vi-VN"/>
+        </w:rPr>
+        <w:t>DenseNet</w:t>
+      </w:r>
+      <w:proofErr w:type="spellEnd"/>
+      <w:r>
+        <w:rPr>
+          <w:lang w:val="vi-VN"/>
+        </w:rPr>
+        <w:t xml:space="preserve"> và thời gian xử lý cũng chậm hơn một chút so với CNN, nhưng mô hình này lại có ưu điểm vượt trội về yêu cầu sự cân bằng giữa hiệu quả phân loại và tốc độ xử lý</w:t>
+      </w:r>
+      <w:r>
+        <w:rPr>
+          <w:lang w:val="vi-VN"/>
+        </w:rPr>
+        <w:t xml:space="preserve">, trong khi </w:t>
+      </w:r>
+      <w:proofErr w:type="spellStart"/>
+      <w:r>
+        <w:rPr>
+          <w:lang w:val="vi-VN"/>
+        </w:rPr>
+        <w:t>DenseNet</w:t>
+      </w:r>
+      <w:proofErr w:type="spellEnd"/>
+      <w:r>
+        <w:rPr>
+          <w:lang w:val="vi-VN"/>
+        </w:rPr>
+        <w:t xml:space="preserve"> gặp vấn đề lớn về hiện tượng quá khớp </w:t>
+      </w:r>
+      <w:r>
+        <w:rPr>
+          <w:lang w:val="vi-VN"/>
+        </w:rPr>
         <w:lastRenderedPageBreak/>
-        <w:t>Dựa trên các kết quả</w:t>
-      </w:r>
-      <w:r>
-        <w:rPr>
-          <w:lang w:val="vi-VN"/>
-        </w:rPr>
-        <w:t xml:space="preserve"> về độ chính xác và</w:t>
-      </w:r>
-      <w:r>
-        <w:rPr>
-          <w:lang w:val="vi-VN"/>
-        </w:rPr>
-        <w:t xml:space="preserve"> ma trận nhầm lẫn</w:t>
-      </w:r>
-      <w:r>
-        <w:rPr>
-          <w:lang w:val="vi-VN"/>
-        </w:rPr>
-        <w:t xml:space="preserve"> đã được trình bày như trên</w:t>
-      </w:r>
-      <w:r>
-        <w:rPr>
-          <w:lang w:val="vi-VN"/>
-        </w:rPr>
-        <w:t xml:space="preserve">, có thể thấy rằng mô hình </w:t>
-      </w:r>
-      <w:proofErr w:type="spellStart"/>
-      <w:r>
-        <w:rPr>
-          <w:lang w:val="vi-VN"/>
-        </w:rPr>
-        <w:t>ResNet</w:t>
-      </w:r>
-      <w:proofErr w:type="spellEnd"/>
-      <w:r>
-        <w:rPr>
-          <w:lang w:val="vi-VN"/>
-        </w:rPr>
-        <w:t xml:space="preserve"> có hiệu quả hơn cả trong việc phân loại hình ảnh giữa các lớp "</w:t>
-      </w:r>
-      <w:proofErr w:type="spellStart"/>
-      <w:r>
-        <w:rPr>
-          <w:lang w:val="vi-VN"/>
-        </w:rPr>
-        <w:t>Normal</w:t>
-      </w:r>
-      <w:proofErr w:type="spellEnd"/>
-      <w:r>
-        <w:rPr>
-          <w:lang w:val="vi-VN"/>
-        </w:rPr>
-        <w:t>" và "</w:t>
-      </w:r>
-      <w:proofErr w:type="spellStart"/>
-      <w:r>
-        <w:rPr>
-          <w:lang w:val="vi-VN"/>
-        </w:rPr>
-        <w:t>Pneumonia</w:t>
-      </w:r>
-      <w:proofErr w:type="spellEnd"/>
-      <w:r>
-        <w:rPr>
-          <w:lang w:val="vi-VN"/>
-        </w:rPr>
-        <w:t>".</w:t>
-      </w:r>
-      <w:r>
-        <w:rPr>
-          <w:lang w:val="vi-VN"/>
-        </w:rPr>
-        <w:t xml:space="preserve"> Ở chỉ số độ chính xác, </w:t>
-      </w:r>
-      <w:r>
-        <w:rPr>
-          <w:lang w:val="vi-VN"/>
-        </w:rPr>
-        <w:t xml:space="preserve">mặc dù độ chính xác của </w:t>
-      </w:r>
-      <w:proofErr w:type="spellStart"/>
-      <w:r>
-        <w:rPr>
-          <w:lang w:val="vi-VN"/>
-        </w:rPr>
-        <w:t>ResNet</w:t>
-      </w:r>
-      <w:proofErr w:type="spellEnd"/>
-      <w:r>
-        <w:rPr>
-          <w:lang w:val="vi-VN"/>
-        </w:rPr>
-        <w:t xml:space="preserve"> thấp hơn một chút so với </w:t>
-      </w:r>
-      <w:proofErr w:type="spellStart"/>
-      <w:r>
-        <w:rPr>
-          <w:lang w:val="vi-VN"/>
-        </w:rPr>
-        <w:t>DenseNet</w:t>
-      </w:r>
-      <w:proofErr w:type="spellEnd"/>
-      <w:r>
-        <w:rPr>
-          <w:lang w:val="vi-VN"/>
-        </w:rPr>
-        <w:t xml:space="preserve"> và thời gian xử lý cũng chậm hơn một chút so với CNN, nhưng mô hình này lại có ưu điểm vượt trội về yêu cầu sự cân bằng giữa hiệu quả phân loại và tốc độ xử lý</w:t>
-      </w:r>
-      <w:r>
-        <w:rPr>
-          <w:lang w:val="vi-VN"/>
-        </w:rPr>
-        <w:t xml:space="preserve">, trong khi </w:t>
-      </w:r>
-      <w:proofErr w:type="spellStart"/>
-      <w:r>
-        <w:rPr>
-          <w:lang w:val="vi-VN"/>
-        </w:rPr>
-        <w:t>DenseNet</w:t>
-      </w:r>
-      <w:proofErr w:type="spellEnd"/>
-      <w:r>
-        <w:rPr>
-          <w:lang w:val="vi-VN"/>
-        </w:rPr>
-        <w:t xml:space="preserve"> gặp vấn đề lớn về hiện tượng quá khớp ở tập huấn luyện và CNN gặp nhiều sai sót. Ở chỉ số ma trận nhầm lẫn, m</w:t>
+        <w:t>ở tập huấn luyện và CNN gặp nhiều sai sót. Ở chỉ số ma trận nhầm lẫn, m</w:t>
       </w:r>
       <w:r>
         <w:rPr>
@@ -33650,11 +32472,11 @@
         <w:pStyle w:val="Heading2"/>
         <w:spacing w:before="0" w:after="0"/>
       </w:pPr>
-      <w:bookmarkStart w:id="85" w:name="_Toc173334832"/>
+      <w:bookmarkStart w:id="84" w:name="_Toc173361019"/>
       <w:r>
         <w:t>Xây dựng giao diện phát hiện bất thường trong ảnh</w:t>
       </w:r>
-      <w:bookmarkEnd w:id="85"/>
+      <w:bookmarkEnd w:id="84"/>
     </w:p>
     <w:p>
       <w:pPr>
@@ -33777,7 +32599,7 @@
           <w:lang w:val="vi-VN"/>
         </w:rPr>
       </w:pPr>
-      <w:bookmarkStart w:id="86" w:name="_Toc173335910"/>
+      <w:bookmarkStart w:id="85" w:name="_Toc173361063"/>
       <w:r>
         <w:rPr>
           <w:b/>
@@ -33835,7 +32657,7 @@
         </w:rPr>
         <w:t>. Các thư mục của hệ thống</w:t>
       </w:r>
-      <w:bookmarkEnd w:id="86"/>
+      <w:bookmarkEnd w:id="85"/>
     </w:p>
     <w:p>
       <w:pPr>
@@ -34018,7 +32840,6 @@
         <w:rPr>
           <w:lang w:val="vi-VN"/>
         </w:rPr>
-        <w:lastRenderedPageBreak/>
         <w:t>Ngoài ra, tệp app.py khởi động giao diện của hệ thống và xử lý việc dự đoán nhãn từ hình ảnh người dùng tải lên.</w:t>
       </w:r>
     </w:p>
@@ -34052,6 +32873,7 @@
           <w:noProof/>
           <w:lang w:val="vi-VN"/>
         </w:rPr>
+        <w:lastRenderedPageBreak/>
         <w:drawing>
           <wp:inline distT="0" distB="0" distL="0" distR="0" wp14:anchorId="498CB34D" wp14:editId="44CEC641">
             <wp:extent cx="3603811" cy="3130749"/>
@@ -34099,7 +32921,7 @@
           <w:lang w:val="vi-VN"/>
         </w:rPr>
       </w:pPr>
-      <w:bookmarkStart w:id="87" w:name="_Toc173335911"/>
+      <w:bookmarkStart w:id="86" w:name="_Toc173361064"/>
       <w:r>
         <w:rPr>
           <w:b/>
@@ -34157,7 +32979,7 @@
         </w:rPr>
         <w:t>. Giao diện chính</w:t>
       </w:r>
-      <w:bookmarkEnd w:id="87"/>
+      <w:bookmarkEnd w:id="86"/>
     </w:p>
     <w:p>
       <w:pPr>
@@ -34271,7 +33093,7 @@
           <w:lang w:val="vi-VN"/>
         </w:rPr>
       </w:pPr>
-      <w:bookmarkStart w:id="88" w:name="_Toc173335912"/>
+      <w:bookmarkStart w:id="87" w:name="_Toc173361065"/>
       <w:r>
         <w:rPr>
           <w:b/>
@@ -34329,7 +33151,7 @@
         </w:rPr>
         <w:t>. Kết quả hiển thị ảnh bình thường</w:t>
       </w:r>
-      <w:bookmarkEnd w:id="88"/>
+      <w:bookmarkEnd w:id="87"/>
     </w:p>
     <w:p>
       <w:pPr>
@@ -34343,7 +33165,6 @@
         <w:rPr>
           <w:lang w:val="vi-VN"/>
         </w:rPr>
-        <w:lastRenderedPageBreak/>
         <w:t>Với hình ảnh bất thường:</w:t>
       </w:r>
     </w:p>
@@ -34361,6 +33182,7 @@
           <w:noProof/>
           <w:lang w:val="vi-VN"/>
         </w:rPr>
+        <w:lastRenderedPageBreak/>
         <w:drawing>
           <wp:inline distT="0" distB="0" distL="0" distR="0" wp14:anchorId="7EC3B3C8" wp14:editId="266C654E">
             <wp:extent cx="4031572" cy="3928142"/>
@@ -34408,7 +33230,7 @@
           <w:lang w:val="vi-VN"/>
         </w:rPr>
       </w:pPr>
-      <w:bookmarkStart w:id="89" w:name="_Toc173335913"/>
+      <w:bookmarkStart w:id="88" w:name="_Toc173361066"/>
       <w:r>
         <w:rPr>
           <w:b/>
@@ -34466,18 +33288,18 @@
         </w:rPr>
         <w:t>. Kết quả hiển thị ảnh bất thường</w:t>
       </w:r>
-      <w:bookmarkEnd w:id="89"/>
+      <w:bookmarkEnd w:id="88"/>
     </w:p>
     <w:p>
       <w:pPr>
         <w:pStyle w:val="Heading2"/>
         <w:spacing w:before="0" w:after="0"/>
       </w:pPr>
-      <w:bookmarkStart w:id="90" w:name="_Toc173334833"/>
+      <w:bookmarkStart w:id="89" w:name="_Toc173361020"/>
       <w:r>
         <w:t>Nhận xét</w:t>
       </w:r>
-      <w:bookmarkEnd w:id="90"/>
+      <w:bookmarkEnd w:id="89"/>
     </w:p>
     <w:p>
       <w:pPr>
@@ -34650,14 +33472,14 @@
         <w:pStyle w:val="Heading2"/>
         <w:spacing w:before="0" w:after="0"/>
       </w:pPr>
-      <w:bookmarkStart w:id="91" w:name="_Toc173334834"/>
+      <w:bookmarkStart w:id="90" w:name="_Toc173361021"/>
       <w:r>
         <w:rPr>
           <w:bCs/>
         </w:rPr>
         <w:t>Hướng dẫn sử dụng ứng dụng</w:t>
       </w:r>
-      <w:bookmarkEnd w:id="91"/>
+      <w:bookmarkEnd w:id="90"/>
     </w:p>
     <w:p>
       <w:pPr>
@@ -34667,7 +33489,7 @@
           <w:lang w:val="vi-VN"/>
         </w:rPr>
       </w:pPr>
-      <w:bookmarkStart w:id="92" w:name="_Hlk173234212"/>
+      <w:bookmarkStart w:id="91" w:name="_Hlk173234212"/>
       <w:r>
         <w:rPr>
           <w:b/>
@@ -34709,7 +33531,6 @@
         <w:rPr>
           <w:lang w:val="vi-VN"/>
         </w:rPr>
-        <w:lastRenderedPageBreak/>
         <w:t>Tải về tại: https://www.python.org/downloads/release/python-3911/</w:t>
       </w:r>
     </w:p>
@@ -34727,8 +33548,9 @@
           <w:noProof/>
           <w:lang w:val="vi-VN"/>
         </w:rPr>
+        <w:lastRenderedPageBreak/>
         <w:drawing>
-          <wp:inline distT="0" distB="0" distL="0" distR="0" wp14:anchorId="0846858D" wp14:editId="30B170F4">
+          <wp:inline distT="0" distB="0" distL="0" distR="0" wp14:anchorId="0846858D" wp14:editId="1A55035A">
             <wp:extent cx="5943600" cy="2331720"/>
             <wp:effectExtent l="0" t="0" r="0" b="0"/>
             <wp:docPr id="115656231" name="Picture 1" descr="A screenshot of a computer&#10;&#10;Description automatically generated"/>
@@ -34790,7 +33612,7 @@
           <w:lang w:val="vi-VN"/>
         </w:rPr>
       </w:pPr>
-      <w:bookmarkStart w:id="93" w:name="_Toc173335914"/>
+      <w:bookmarkStart w:id="92" w:name="_Toc173361067"/>
       <w:r>
         <w:rPr>
           <w:b/>
@@ -34880,7 +33702,7 @@
         </w:rPr>
         <w:t xml:space="preserve"> cần tải</w:t>
       </w:r>
-      <w:bookmarkEnd w:id="93"/>
+      <w:bookmarkEnd w:id="92"/>
     </w:p>
     <w:p>
       <w:pPr>
@@ -35044,7 +33866,7 @@
           <w:lang w:val="vi-VN"/>
         </w:rPr>
       </w:pPr>
-      <w:bookmarkStart w:id="94" w:name="_Toc173335915"/>
+      <w:bookmarkStart w:id="93" w:name="_Toc173361068"/>
       <w:r>
         <w:rPr>
           <w:b/>
@@ -35104,7 +33926,7 @@
         </w:rPr>
         <w:t>. Cấu trúc thư mục của ứng dụng</w:t>
       </w:r>
-      <w:bookmarkEnd w:id="94"/>
+      <w:bookmarkEnd w:id="93"/>
     </w:p>
     <w:p>
       <w:pPr>
@@ -35278,7 +34100,7 @@
           <w:lang w:val="vi-VN"/>
         </w:rPr>
       </w:pPr>
-      <w:bookmarkStart w:id="95" w:name="_Toc173335916"/>
+      <w:bookmarkStart w:id="94" w:name="_Toc173361069"/>
       <w:r>
         <w:rPr>
           <w:b/>
@@ -35338,7 +34160,7 @@
         </w:rPr>
         <w:t>. Kích hoạt môi trường ảo</w:t>
       </w:r>
-      <w:bookmarkEnd w:id="95"/>
+      <w:bookmarkEnd w:id="94"/>
     </w:p>
     <w:p>
       <w:pPr>
@@ -35471,7 +34293,7 @@
           <w:lang w:val="vi-VN"/>
         </w:rPr>
       </w:pPr>
-      <w:bookmarkStart w:id="96" w:name="_Toc173335917"/>
+      <w:bookmarkStart w:id="95" w:name="_Toc173361070"/>
       <w:r>
         <w:rPr>
           <w:b/>
@@ -35531,7 +34353,7 @@
         </w:rPr>
         <w:t>. Thông báo chạy giao diện ứng dụng</w:t>
       </w:r>
-      <w:bookmarkEnd w:id="96"/>
+      <w:bookmarkEnd w:id="95"/>
     </w:p>
     <w:p>
       <w:pPr>
@@ -35667,7 +34489,7 @@
           <w:lang w:val="vi-VN"/>
         </w:rPr>
       </w:pPr>
-      <w:bookmarkStart w:id="97" w:name="_Toc173335918"/>
+      <w:bookmarkStart w:id="96" w:name="_Toc173361071"/>
       <w:r>
         <w:rPr>
           <w:b/>
@@ -35727,7 +34549,7 @@
         </w:rPr>
         <w:t>. Giao diện ứng dụng trên trình duyệt</w:t>
       </w:r>
-      <w:bookmarkEnd w:id="97"/>
+      <w:bookmarkEnd w:id="96"/>
     </w:p>
     <w:p>
       <w:pPr>
@@ -35848,7 +34670,7 @@
           <w:lang w:val="vi-VN"/>
         </w:rPr>
       </w:pPr>
-      <w:bookmarkStart w:id="98" w:name="_Toc173335919"/>
+      <w:bookmarkStart w:id="97" w:name="_Toc173361072"/>
       <w:r>
         <w:rPr>
           <w:b/>
@@ -35908,7 +34730,7 @@
         </w:rPr>
         <w:t>. Chọn tệp hình ảnh cần thử</w:t>
       </w:r>
-      <w:bookmarkEnd w:id="98"/>
+      <w:bookmarkEnd w:id="97"/>
     </w:p>
     <w:p>
       <w:pPr>
@@ -35990,7 +34812,7 @@
           <w:lang w:val="vi-VN"/>
         </w:rPr>
       </w:pPr>
-      <w:bookmarkStart w:id="99" w:name="_Toc173335920"/>
+      <w:bookmarkStart w:id="98" w:name="_Toc173361073"/>
       <w:r>
         <w:rPr>
           <w:b/>
@@ -36095,7 +34917,7 @@
         </w:rPr>
         <w:t>tải hình ảnh lên</w:t>
       </w:r>
-      <w:bookmarkEnd w:id="99"/>
+      <w:bookmarkEnd w:id="98"/>
     </w:p>
     <w:p>
       <w:pPr>
@@ -36194,7 +35016,7 @@
           <w:lang w:val="vi-VN"/>
         </w:rPr>
       </w:pPr>
-      <w:bookmarkStart w:id="100" w:name="_Toc173335921"/>
+      <w:bookmarkStart w:id="99" w:name="_Toc173361074"/>
       <w:r>
         <w:rPr>
           <w:b/>
@@ -36269,7 +35091,7 @@
         </w:rPr>
         <w:t>. Kết quả nhận dạng “bình thường”</w:t>
       </w:r>
-      <w:bookmarkEnd w:id="100"/>
+      <w:bookmarkEnd w:id="99"/>
     </w:p>
     <w:p>
       <w:pPr>
@@ -36316,8 +35138,8 @@
           <w:lang w:val="vi-VN"/>
         </w:rPr>
       </w:pPr>
-      <w:bookmarkStart w:id="101" w:name="_Toc173334835"/>
-      <w:bookmarkEnd w:id="92"/>
+      <w:bookmarkStart w:id="100" w:name="_Toc173361022"/>
+      <w:bookmarkEnd w:id="91"/>
       <w:r>
         <w:rPr>
           <w:lang w:val="vi-VN"/>
@@ -36331,18 +35153,18 @@
         </w:rPr>
         <w:t>LUẬN VÀ HƯỚNG PHÁT TRIỂN</w:t>
       </w:r>
-      <w:bookmarkEnd w:id="101"/>
+      <w:bookmarkEnd w:id="100"/>
     </w:p>
     <w:p>
       <w:pPr>
         <w:pStyle w:val="Heading2"/>
         <w:spacing w:before="0" w:after="0"/>
       </w:pPr>
-      <w:bookmarkStart w:id="102" w:name="_Toc173334836"/>
+      <w:bookmarkStart w:id="101" w:name="_Toc173361023"/>
       <w:r>
         <w:t>Kết luận</w:t>
       </w:r>
-      <w:bookmarkEnd w:id="102"/>
+      <w:bookmarkEnd w:id="101"/>
     </w:p>
     <w:p>
       <w:pPr>
@@ -36403,11 +35225,11 @@
         <w:pStyle w:val="Heading2"/>
         <w:spacing w:before="0" w:after="0"/>
       </w:pPr>
-      <w:bookmarkStart w:id="103" w:name="_Toc173334837"/>
+      <w:bookmarkStart w:id="102" w:name="_Toc173361024"/>
       <w:r>
         <w:t>Hướng phát triển</w:t>
       </w:r>
-      <w:bookmarkEnd w:id="103"/>
+      <w:bookmarkEnd w:id="102"/>
     </w:p>
     <w:p>
       <w:pPr>
@@ -36521,8 +35343,8 @@
           <w:lang w:val="vi-VN"/>
         </w:rPr>
       </w:pPr>
-      <w:bookmarkStart w:id="104" w:name="_Toc126865593"/>
-      <w:bookmarkStart w:id="105" w:name="_Toc127730524"/>
+      <w:bookmarkStart w:id="103" w:name="_Toc126865593"/>
+      <w:bookmarkStart w:id="104" w:name="_Toc127730524"/>
       <w:bookmarkEnd w:id="46"/>
       <w:bookmarkEnd w:id="47"/>
       <w:r>
@@ -36531,8 +35353,8 @@
         </w:rPr>
         <w:br w:type="page"/>
       </w:r>
+      <w:bookmarkEnd w:id="103"/>
       <w:bookmarkEnd w:id="104"/>
-      <w:bookmarkEnd w:id="105"/>
     </w:p>
     <w:p>
       <w:pPr>
@@ -36550,7 +35372,7 @@
           <w:lang w:val="vi-VN"/>
         </w:rPr>
       </w:pPr>
-      <w:bookmarkStart w:id="106" w:name="_Toc173334838"/>
+      <w:bookmarkStart w:id="105" w:name="_Toc173361025"/>
       <w:r>
         <w:rPr>
           <w:rFonts w:eastAsiaTheme="minorHAnsi"/>
@@ -36560,7 +35382,7 @@
         <w:lastRenderedPageBreak/>
         <w:t>DANH MỤC TÀI LIỆU THAM KHẢO</w:t>
       </w:r>
-      <w:bookmarkEnd w:id="106"/>
+      <w:bookmarkEnd w:id="105"/>
       <w:r>
         <w:rPr>
           <w:lang w:val="vi-VN"/>

</xml_diff>